<commit_message>
addded build section to user manual
</commit_message>
<xml_diff>
--- a/MSP430FR5949/LoadCell_V0/Documents/Loadcell_UserManual.docx
+++ b/MSP430FR5949/LoadCell_V0/Documents/Loadcell_UserManual.docx
@@ -10,7 +10,6 @@
           <w:docPartUnique/>
         </w:docPartObj>
       </w:sdtPr>
-      <w:sdtEndPr/>
       <w:sdtContent>
         <w:p/>
         <w:p>
@@ -118,7 +117,6 @@
                                     <w:dataBinding w:prefixMappings="xmlns:ns0='http://purl.org/dc/elements/1.1/' xmlns:ns1='http://schemas.openxmlformats.org/package/2006/metadata/core-properties' " w:xpath="/ns1:coreProperties[1]/ns0:title[1]" w:storeItemID="{6C3C8BC8-F283-45AE-878A-BAB7291924A1}"/>
                                     <w:text/>
                                   </w:sdtPr>
-                                  <w:sdtEndPr/>
                                   <w:sdtContent>
                                     <w:r>
                                       <w:rPr>
@@ -145,7 +143,6 @@
                                   <w:dataBinding w:prefixMappings="xmlns:ns0='http://purl.org/dc/elements/1.1/' xmlns:ns1='http://schemas.openxmlformats.org/package/2006/metadata/core-properties' " w:xpath="/ns1:coreProperties[1]/ns0:subject[1]" w:storeItemID="{6C3C8BC8-F283-45AE-878A-BAB7291924A1}"/>
                                   <w:text/>
                                 </w:sdtPr>
-                                <w:sdtEndPr/>
                                 <w:sdtContent>
                                   <w:p>
                                     <w:pPr>
@@ -184,7 +181,6 @@
                                   <w:dataBinding w:prefixMappings="xmlns:ns0='http://purl.org/dc/elements/1.1/' xmlns:ns1='http://schemas.openxmlformats.org/package/2006/metadata/core-properties' " w:xpath="/ns1:coreProperties[1]/ns0:creator[1]" w:storeItemID="{6C3C8BC8-F283-45AE-878A-BAB7291924A1}"/>
                                   <w:text/>
                                 </w:sdtPr>
-                                <w:sdtEndPr/>
                                 <w:sdtContent>
                                   <w:p>
                                     <w:pPr>
@@ -443,7 +439,6 @@
                                     <w:calendar w:val="gregorian"/>
                                   </w:date>
                                 </w:sdtPr>
-                                <w:sdtEndPr/>
                                 <w:sdtContent>
                                   <w:p>
                                     <w:pPr>
@@ -604,7 +599,7 @@
           <w:r>
             <w:fldChar w:fldCharType="separate"/>
           </w:r>
-          <w:hyperlink w:anchor="_Toc445109693" w:history="1">
+          <w:hyperlink w:anchor="_Toc471896317" w:history="1">
             <w:r>
               <w:rPr>
                 <w:rStyle w:val="Hyperlink"/>
@@ -646,7 +641,7 @@
                 <w:noProof/>
                 <w:webHidden/>
               </w:rPr>
-              <w:instrText xml:space="preserve"> PAGEREF _Toc445109693 \h </w:instrText>
+              <w:instrText xml:space="preserve"> PAGEREF _Toc471896317 \h </w:instrText>
             </w:r>
             <w:r>
               <w:rPr>
@@ -690,7 +685,7 @@
               <w:szCs w:val="22"/>
             </w:rPr>
           </w:pPr>
-          <w:hyperlink w:anchor="_Toc445109694" w:history="1">
+          <w:hyperlink w:anchor="_Toc471896318" w:history="1">
             <w:r>
               <w:rPr>
                 <w:rStyle w:val="Hyperlink"/>
@@ -732,7 +727,7 @@
                 <w:noProof/>
                 <w:webHidden/>
               </w:rPr>
-              <w:instrText xml:space="preserve"> PAGEREF _Toc445109694 \h </w:instrText>
+              <w:instrText xml:space="preserve"> PAGEREF _Toc471896318 \h </w:instrText>
             </w:r>
             <w:r>
               <w:rPr>
@@ -776,7 +771,7 @@
               <w:szCs w:val="22"/>
             </w:rPr>
           </w:pPr>
-          <w:hyperlink w:anchor="_Toc445109695" w:history="1">
+          <w:hyperlink w:anchor="_Toc471896319" w:history="1">
             <w:r>
               <w:rPr>
                 <w:rStyle w:val="Hyperlink"/>
@@ -818,7 +813,7 @@
                 <w:noProof/>
                 <w:webHidden/>
               </w:rPr>
-              <w:instrText xml:space="preserve"> PAGEREF _Toc445109695 \h </w:instrText>
+              <w:instrText xml:space="preserve"> PAGEREF _Toc471896319 \h </w:instrText>
             </w:r>
             <w:r>
               <w:rPr>
@@ -862,7 +857,7 @@
               <w:szCs w:val="22"/>
             </w:rPr>
           </w:pPr>
-          <w:hyperlink w:anchor="_Toc445109696" w:history="1">
+          <w:hyperlink w:anchor="_Toc471896320" w:history="1">
             <w:r>
               <w:rPr>
                 <w:rStyle w:val="Hyperlink"/>
@@ -904,7 +899,7 @@
                 <w:noProof/>
                 <w:webHidden/>
               </w:rPr>
-              <w:instrText xml:space="preserve"> PAGEREF _Toc445109696 \h </w:instrText>
+              <w:instrText xml:space="preserve"> PAGEREF _Toc471896320 \h </w:instrText>
             </w:r>
             <w:r>
               <w:rPr>
@@ -948,7 +943,7 @@
               <w:szCs w:val="22"/>
             </w:rPr>
           </w:pPr>
-          <w:hyperlink w:anchor="_Toc445109697" w:history="1">
+          <w:hyperlink w:anchor="_Toc471896321" w:history="1">
             <w:r>
               <w:rPr>
                 <w:rStyle w:val="Hyperlink"/>
@@ -990,7 +985,7 @@
                 <w:noProof/>
                 <w:webHidden/>
               </w:rPr>
-              <w:instrText xml:space="preserve"> PAGEREF _Toc445109697 \h </w:instrText>
+              <w:instrText xml:space="preserve"> PAGEREF _Toc471896321 \h </w:instrText>
             </w:r>
             <w:r>
               <w:rPr>
@@ -1034,7 +1029,7 @@
               <w:szCs w:val="22"/>
             </w:rPr>
           </w:pPr>
-          <w:hyperlink w:anchor="_Toc445109698" w:history="1">
+          <w:hyperlink w:anchor="_Toc471896322" w:history="1">
             <w:r>
               <w:rPr>
                 <w:rStyle w:val="Hyperlink"/>
@@ -1076,7 +1071,7 @@
                 <w:noProof/>
                 <w:webHidden/>
               </w:rPr>
-              <w:instrText xml:space="preserve"> PAGEREF _Toc445109698 \h </w:instrText>
+              <w:instrText xml:space="preserve"> PAGEREF _Toc471896322 \h </w:instrText>
             </w:r>
             <w:r>
               <w:rPr>
@@ -1120,7 +1115,7 @@
               <w:szCs w:val="22"/>
             </w:rPr>
           </w:pPr>
-          <w:hyperlink w:anchor="_Toc445109699" w:history="1">
+          <w:hyperlink w:anchor="_Toc471896323" w:history="1">
             <w:r>
               <w:rPr>
                 <w:rStyle w:val="Hyperlink"/>
@@ -1162,7 +1157,7 @@
                 <w:noProof/>
                 <w:webHidden/>
               </w:rPr>
-              <w:instrText xml:space="preserve"> PAGEREF _Toc445109699 \h </w:instrText>
+              <w:instrText xml:space="preserve"> PAGEREF _Toc471896323 \h </w:instrText>
             </w:r>
             <w:r>
               <w:rPr>
@@ -1205,13 +1200,13 @@
               <w:szCs w:val="22"/>
             </w:rPr>
           </w:pPr>
-          <w:hyperlink w:anchor="_Toc445109700" w:history="1">
+          <w:hyperlink w:anchor="_Toc471896324" w:history="1">
             <w:r>
               <w:rPr>
                 <w:rStyle w:val="Hyperlink"/>
                 <w:noProof/>
               </w:rPr>
-              <w:t>Appendix A: Mathematical References</w:t>
+              <w:t>Appendix A.  Build Procedure</w:t>
             </w:r>
             <w:r>
               <w:rPr>
@@ -1232,7 +1227,7 @@
                 <w:noProof/>
                 <w:webHidden/>
               </w:rPr>
-              <w:instrText xml:space="preserve"> PAGEREF _Toc445109700 \h </w:instrText>
+              <w:instrText xml:space="preserve"> PAGEREF _Toc471896324 \h </w:instrText>
             </w:r>
             <w:r>
               <w:rPr>
@@ -1252,7 +1247,77 @@
                 <w:noProof/>
                 <w:webHidden/>
               </w:rPr>
-              <w:t>11</w:t>
+              <w:t>10</w:t>
+            </w:r>
+            <w:r>
+              <w:rPr>
+                <w:noProof/>
+                <w:webHidden/>
+              </w:rPr>
+              <w:fldChar w:fldCharType="end"/>
+            </w:r>
+          </w:hyperlink>
+        </w:p>
+        <w:p>
+          <w:pPr>
+            <w:pStyle w:val="TOC1"/>
+            <w:tabs>
+              <w:tab w:val="right" w:leader="dot" w:pos="9350"/>
+            </w:tabs>
+            <w:rPr>
+              <w:noProof/>
+              <w:sz w:val="22"/>
+              <w:szCs w:val="22"/>
+            </w:rPr>
+          </w:pPr>
+          <w:hyperlink w:anchor="_Toc471896325" w:history="1">
+            <w:r>
+              <w:rPr>
+                <w:rStyle w:val="Hyperlink"/>
+                <w:noProof/>
+              </w:rPr>
+              <w:t>Appendix B: Mathematical References</w:t>
+            </w:r>
+            <w:r>
+              <w:rPr>
+                <w:noProof/>
+                <w:webHidden/>
+              </w:rPr>
+              <w:tab/>
+            </w:r>
+            <w:r>
+              <w:rPr>
+                <w:noProof/>
+                <w:webHidden/>
+              </w:rPr>
+              <w:fldChar w:fldCharType="begin"/>
+            </w:r>
+            <w:r>
+              <w:rPr>
+                <w:noProof/>
+                <w:webHidden/>
+              </w:rPr>
+              <w:instrText xml:space="preserve"> PAGEREF _Toc471896325 \h </w:instrText>
+            </w:r>
+            <w:r>
+              <w:rPr>
+                <w:noProof/>
+                <w:webHidden/>
+              </w:rPr>
+            </w:r>
+            <w:r>
+              <w:rPr>
+                <w:noProof/>
+                <w:webHidden/>
+              </w:rPr>
+              <w:fldChar w:fldCharType="separate"/>
+            </w:r>
+            <w:r>
+              <w:rPr>
+                <w:noProof/>
+                <w:webHidden/>
+              </w:rPr>
+              <w:t>14</w:t>
             </w:r>
             <w:r>
               <w:rPr>
@@ -1275,7 +1340,7 @@
               <w:szCs w:val="22"/>
             </w:rPr>
           </w:pPr>
-          <w:hyperlink w:anchor="_Toc445109701" w:history="1">
+          <w:hyperlink w:anchor="_Toc471896326" w:history="1">
             <w:r>
               <w:rPr>
                 <w:rStyle w:val="Hyperlink"/>
@@ -1302,7 +1367,7 @@
                 <w:noProof/>
                 <w:webHidden/>
               </w:rPr>
-              <w:instrText xml:space="preserve"> PAGEREF _Toc445109701 \h </w:instrText>
+              <w:instrText xml:space="preserve"> PAGEREF _Toc471896326 \h </w:instrText>
             </w:r>
             <w:r>
               <w:rPr>
@@ -1322,7 +1387,7 @@
                 <w:noProof/>
                 <w:webHidden/>
               </w:rPr>
-              <w:t>11</w:t>
+              <w:t>14</w:t>
             </w:r>
             <w:r>
               <w:rPr>
@@ -1345,7 +1410,7 @@
               <w:szCs w:val="22"/>
             </w:rPr>
           </w:pPr>
-          <w:hyperlink w:anchor="_Toc445109702" w:history="1">
+          <w:hyperlink w:anchor="_Toc471896327" w:history="1">
             <w:r>
               <w:rPr>
                 <w:rStyle w:val="Hyperlink"/>
@@ -1372,7 +1437,7 @@
                 <w:noProof/>
                 <w:webHidden/>
               </w:rPr>
-              <w:instrText xml:space="preserve"> PAGEREF _Toc445109702 \h </w:instrText>
+              <w:instrText xml:space="preserve"> PAGEREF _Toc471896327 \h </w:instrText>
             </w:r>
             <w:r>
               <w:rPr>
@@ -1392,7 +1457,7 @@
                 <w:noProof/>
                 <w:webHidden/>
               </w:rPr>
-              <w:t>11</w:t>
+              <w:t>14</w:t>
             </w:r>
             <w:r>
               <w:rPr>
@@ -1415,7 +1480,7 @@
               <w:szCs w:val="22"/>
             </w:rPr>
           </w:pPr>
-          <w:hyperlink w:anchor="_Toc445109703" w:history="1">
+          <w:hyperlink w:anchor="_Toc471896328" w:history="1">
             <w:r>
               <w:rPr>
                 <w:rStyle w:val="Hyperlink"/>
@@ -1442,7 +1507,7 @@
                 <w:noProof/>
                 <w:webHidden/>
               </w:rPr>
-              <w:instrText xml:space="preserve"> PAGEREF _Toc445109703 \h </w:instrText>
+              <w:instrText xml:space="preserve"> PAGEREF _Toc471896328 \h </w:instrText>
             </w:r>
             <w:r>
               <w:rPr>
@@ -1462,7 +1527,7 @@
                 <w:noProof/>
                 <w:webHidden/>
               </w:rPr>
-              <w:t>11</w:t>
+              <w:t>14</w:t>
             </w:r>
             <w:r>
               <w:rPr>
@@ -1485,7 +1550,7 @@
               <w:szCs w:val="22"/>
             </w:rPr>
           </w:pPr>
-          <w:hyperlink w:anchor="_Toc445109704" w:history="1">
+          <w:hyperlink w:anchor="_Toc471896329" w:history="1">
             <w:r>
               <w:rPr>
                 <w:rStyle w:val="Hyperlink"/>
@@ -1512,7 +1577,7 @@
                 <w:noProof/>
                 <w:webHidden/>
               </w:rPr>
-              <w:instrText xml:space="preserve"> PAGEREF _Toc445109704 \h </w:instrText>
+              <w:instrText xml:space="preserve"> PAGEREF _Toc471896329 \h </w:instrText>
             </w:r>
             <w:r>
               <w:rPr>
@@ -1532,7 +1597,7 @@
                 <w:noProof/>
                 <w:webHidden/>
               </w:rPr>
-              <w:t>11</w:t>
+              <w:t>14</w:t>
             </w:r>
             <w:r>
               <w:rPr>
@@ -1555,7 +1620,7 @@
               <w:szCs w:val="22"/>
             </w:rPr>
           </w:pPr>
-          <w:hyperlink w:anchor="_Toc445109705" w:history="1">
+          <w:hyperlink w:anchor="_Toc471896330" w:history="1">
             <w:r>
               <w:rPr>
                 <w:rStyle w:val="Hyperlink"/>
@@ -1582,7 +1647,7 @@
                 <w:noProof/>
                 <w:webHidden/>
               </w:rPr>
-              <w:instrText xml:space="preserve"> PAGEREF _Toc445109705 \h </w:instrText>
+              <w:instrText xml:space="preserve"> PAGEREF _Toc471896330 \h </w:instrText>
             </w:r>
             <w:r>
               <w:rPr>
@@ -1602,7 +1667,7 @@
                 <w:noProof/>
                 <w:webHidden/>
               </w:rPr>
-              <w:t>11</w:t>
+              <w:t>14</w:t>
             </w:r>
             <w:r>
               <w:rPr>
@@ -1625,7 +1690,7 @@
               <w:szCs w:val="22"/>
             </w:rPr>
           </w:pPr>
-          <w:hyperlink w:anchor="_Toc445109706" w:history="1">
+          <w:hyperlink w:anchor="_Toc471896331" w:history="1">
             <w:r>
               <w:rPr>
                 <w:rStyle w:val="Hyperlink"/>
@@ -1652,7 +1717,7 @@
                 <w:noProof/>
                 <w:webHidden/>
               </w:rPr>
-              <w:instrText xml:space="preserve"> PAGEREF _Toc445109706 \h </w:instrText>
+              <w:instrText xml:space="preserve"> PAGEREF _Toc471896331 \h </w:instrText>
             </w:r>
             <w:r>
               <w:rPr>
@@ -1672,7 +1737,77 @@
                 <w:noProof/>
                 <w:webHidden/>
               </w:rPr>
-              <w:t>11</w:t>
+              <w:t>14</w:t>
+            </w:r>
+            <w:r>
+              <w:rPr>
+                <w:noProof/>
+                <w:webHidden/>
+              </w:rPr>
+              <w:fldChar w:fldCharType="end"/>
+            </w:r>
+          </w:hyperlink>
+        </w:p>
+        <w:p>
+          <w:pPr>
+            <w:pStyle w:val="TOC1"/>
+            <w:tabs>
+              <w:tab w:val="right" w:leader="dot" w:pos="9350"/>
+            </w:tabs>
+            <w:rPr>
+              <w:noProof/>
+              <w:sz w:val="22"/>
+              <w:szCs w:val="22"/>
+            </w:rPr>
+          </w:pPr>
+          <w:hyperlink w:anchor="_Toc471896332" w:history="1">
+            <w:r>
+              <w:rPr>
+                <w:rStyle w:val="Hyperlink"/>
+                <w:noProof/>
+              </w:rPr>
+              <w:t>Appendix C. Load Cell Calibration Worksheet</w:t>
+            </w:r>
+            <w:r>
+              <w:rPr>
+                <w:noProof/>
+                <w:webHidden/>
+              </w:rPr>
+              <w:tab/>
+            </w:r>
+            <w:r>
+              <w:rPr>
+                <w:noProof/>
+                <w:webHidden/>
+              </w:rPr>
+              <w:fldChar w:fldCharType="begin"/>
+            </w:r>
+            <w:r>
+              <w:rPr>
+                <w:noProof/>
+                <w:webHidden/>
+              </w:rPr>
+              <w:instrText xml:space="preserve"> PAGEREF _Toc471896332 \h </w:instrText>
+            </w:r>
+            <w:r>
+              <w:rPr>
+                <w:noProof/>
+                <w:webHidden/>
+              </w:rPr>
+            </w:r>
+            <w:r>
+              <w:rPr>
+                <w:noProof/>
+                <w:webHidden/>
+              </w:rPr>
+              <w:fldChar w:fldCharType="separate"/>
+            </w:r>
+            <w:r>
+              <w:rPr>
+                <w:noProof/>
+                <w:webHidden/>
+              </w:rPr>
+              <w:t>16</w:t>
             </w:r>
             <w:r>
               <w:rPr>
@@ -1705,7 +1840,6 @@
           <w:szCs w:val="36"/>
         </w:rPr>
       </w:pPr>
-      <w:bookmarkStart w:id="1" w:name="_Toc445109693"/>
       <w:r>
         <w:br w:type="page"/>
       </w:r>
@@ -1718,6 +1852,7 @@
           <w:numId w:val="32"/>
         </w:numPr>
       </w:pPr>
+      <w:bookmarkStart w:id="1" w:name="_Toc471896317"/>
       <w:r>
         <w:lastRenderedPageBreak/>
         <w:t>I</w:t>
@@ -1768,7 +1903,7 @@
       </w:pPr>
       <w:bookmarkStart w:id="2" w:name="_Toc445107235"/>
       <w:bookmarkStart w:id="3" w:name="_Toc445107253"/>
-      <w:bookmarkStart w:id="4" w:name="_Toc445109694"/>
+      <w:bookmarkStart w:id="4" w:name="_Toc471896318"/>
       <w:r>
         <w:t>Operating Procedures</w:t>
       </w:r>
@@ -1784,16 +1919,16 @@
           <w:numId w:val="33"/>
         </w:numPr>
       </w:pPr>
-      <w:bookmarkStart w:id="5" w:name="_Toc445109695"/>
-      <w:bookmarkStart w:id="6" w:name="_Toc445107236"/>
-      <w:bookmarkStart w:id="7" w:name="_Toc445107254"/>
+      <w:bookmarkStart w:id="5" w:name="_Toc445107236"/>
+      <w:bookmarkStart w:id="6" w:name="_Toc445107254"/>
+      <w:bookmarkStart w:id="7" w:name="_Toc471896319"/>
       <w:r>
         <w:t xml:space="preserve">Electrical </w:t>
       </w:r>
       <w:r>
         <w:t>Characteristics.</w:t>
       </w:r>
-      <w:bookmarkEnd w:id="5"/>
+      <w:bookmarkEnd w:id="7"/>
     </w:p>
     <w:p>
       <w:r>
@@ -1830,14 +1965,27 @@
       <w:r>
         <w:t xml:space="preserve">Table </w:t>
       </w:r>
-      <w:fldSimple w:instr=" SEQ Table \* ARABIC ">
-        <w:r>
-          <w:rPr>
-            <w:noProof/>
-          </w:rPr>
-          <w:t>1</w:t>
-        </w:r>
-      </w:fldSimple>
+      <w:r>
+        <w:fldChar w:fldCharType="begin"/>
+      </w:r>
+      <w:r>
+        <w:instrText xml:space="preserve"> SEQ Table \* ARABIC </w:instrText>
+      </w:r>
+      <w:r>
+        <w:fldChar w:fldCharType="separate"/>
+      </w:r>
+      <w:r>
+        <w:rPr>
+          <w:noProof/>
+        </w:rPr>
+        <w:t>1</w:t>
+      </w:r>
+      <w:r>
+        <w:rPr>
+          <w:noProof/>
+        </w:rPr>
+        <w:fldChar w:fldCharType="end"/>
+      </w:r>
       <w:bookmarkEnd w:id="8"/>
       <w:r>
         <w:t>.  System Characteristics</w:t>
@@ -1943,15 +2091,15 @@
           <w:numId w:val="33"/>
         </w:numPr>
       </w:pPr>
-      <w:bookmarkStart w:id="9" w:name="_Toc445109696"/>
+      <w:bookmarkStart w:id="9" w:name="_Toc471896320"/>
       <w:r>
         <w:t xml:space="preserve">Physical and </w:t>
       </w:r>
       <w:r>
         <w:t>Serial Connection</w:t>
       </w:r>
+      <w:bookmarkEnd w:id="5"/>
       <w:bookmarkEnd w:id="6"/>
-      <w:bookmarkEnd w:id="7"/>
       <w:r>
         <w:t>s</w:t>
       </w:r>
@@ -2049,14 +2197,27 @@
       <w:r>
         <w:t xml:space="preserve">Figure </w:t>
       </w:r>
-      <w:fldSimple w:instr=" SEQ Figure \* ARABIC ">
-        <w:r>
-          <w:rPr>
-            <w:noProof/>
-          </w:rPr>
-          <w:t>1</w:t>
-        </w:r>
-      </w:fldSimple>
+      <w:r>
+        <w:fldChar w:fldCharType="begin"/>
+      </w:r>
+      <w:r>
+        <w:instrText xml:space="preserve"> SEQ Figure \* ARABIC </w:instrText>
+      </w:r>
+      <w:r>
+        <w:fldChar w:fldCharType="separate"/>
+      </w:r>
+      <w:r>
+        <w:rPr>
+          <w:noProof/>
+        </w:rPr>
+        <w:t>1</w:t>
+      </w:r>
+      <w:r>
+        <w:rPr>
+          <w:noProof/>
+        </w:rPr>
+        <w:fldChar w:fldCharType="end"/>
+      </w:r>
       <w:bookmarkEnd w:id="10"/>
       <w:r>
         <w:t>. Main Power/Signal Connector</w:t>
@@ -2150,14 +2311,27 @@
       <w:r>
         <w:t xml:space="preserve">Figure </w:t>
       </w:r>
-      <w:fldSimple w:instr=" SEQ Figure \* ARABIC ">
-        <w:r>
-          <w:rPr>
-            <w:noProof/>
-          </w:rPr>
-          <w:t>2</w:t>
-        </w:r>
-      </w:fldSimple>
+      <w:r>
+        <w:fldChar w:fldCharType="begin"/>
+      </w:r>
+      <w:r>
+        <w:instrText xml:space="preserve"> SEQ Figure \* ARABIC </w:instrText>
+      </w:r>
+      <w:r>
+        <w:fldChar w:fldCharType="separate"/>
+      </w:r>
+      <w:r>
+        <w:rPr>
+          <w:noProof/>
+        </w:rPr>
+        <w:t>2</w:t>
+      </w:r>
+      <w:r>
+        <w:rPr>
+          <w:noProof/>
+        </w:rPr>
+        <w:fldChar w:fldCharType="end"/>
+      </w:r>
       <w:bookmarkEnd w:id="11"/>
       <w:r>
         <w:t>.  Keller Connector Pinout</w:t>
@@ -2203,14 +2377,27 @@
       <w:r>
         <w:t xml:space="preserve">Table </w:t>
       </w:r>
-      <w:fldSimple w:instr=" SEQ Table \* ARABIC ">
-        <w:r>
-          <w:rPr>
-            <w:noProof/>
-          </w:rPr>
-          <w:t>2</w:t>
-        </w:r>
-      </w:fldSimple>
+      <w:r>
+        <w:fldChar w:fldCharType="begin"/>
+      </w:r>
+      <w:r>
+        <w:instrText xml:space="preserve"> SEQ Table \* ARABIC </w:instrText>
+      </w:r>
+      <w:r>
+        <w:fldChar w:fldCharType="separate"/>
+      </w:r>
+      <w:r>
+        <w:rPr>
+          <w:noProof/>
+        </w:rPr>
+        <w:t>2</w:t>
+      </w:r>
+      <w:r>
+        <w:rPr>
+          <w:noProof/>
+        </w:rPr>
+        <w:fldChar w:fldCharType="end"/>
+      </w:r>
       <w:bookmarkEnd w:id="12"/>
       <w:r>
         <w:t>. RS-232 Settings</w:t>
@@ -2369,7 +2556,6 @@
       </w:pPr>
       <w:bookmarkStart w:id="13" w:name="_Toc445107237"/>
       <w:bookmarkStart w:id="14" w:name="_Toc445107255"/>
-      <w:bookmarkStart w:id="15" w:name="_Toc445109697"/>
       <w:r>
         <w:br w:type="page"/>
       </w:r>
@@ -2382,6 +2568,7 @@
           <w:numId w:val="33"/>
         </w:numPr>
       </w:pPr>
+      <w:bookmarkStart w:id="15" w:name="_Toc471896321"/>
       <w:r>
         <w:lastRenderedPageBreak/>
         <w:t>User Interface</w:t>
@@ -2416,7 +2603,7 @@
       <w:bookmarkStart w:id="16" w:name="_Ref445104812"/>
       <w:bookmarkStart w:id="17" w:name="_Toc445107238"/>
       <w:bookmarkStart w:id="18" w:name="_Toc445107256"/>
-      <w:bookmarkStart w:id="19" w:name="_Toc445109698"/>
+      <w:bookmarkStart w:id="19" w:name="_Toc471896322"/>
       <w:r>
         <w:t xml:space="preserve">Data </w:t>
       </w:r>
@@ -2550,10 +2737,7 @@
         <w:t>[MEAN Temp] is an ASCII represented floating point value of the sensors mean temperature in °C.</w:t>
       </w:r>
     </w:p>
-    <w:p>
-      <w:bookmarkStart w:id="20" w:name="_GoBack"/>
-      <w:bookmarkEnd w:id="20"/>
-    </w:p>
+    <w:p/>
     <w:p>
       <w:pPr>
         <w:pStyle w:val="Heading3"/>
@@ -2562,15 +2746,15 @@
           <w:numId w:val="33"/>
         </w:numPr>
       </w:pPr>
-      <w:bookmarkStart w:id="21" w:name="_Toc445107240"/>
-      <w:bookmarkStart w:id="22" w:name="_Toc445107258"/>
-      <w:bookmarkStart w:id="23" w:name="_Toc445109699"/>
+      <w:bookmarkStart w:id="20" w:name="_Toc445107240"/>
+      <w:bookmarkStart w:id="21" w:name="_Toc445107258"/>
+      <w:bookmarkStart w:id="22" w:name="_Toc471896323"/>
       <w:r>
         <w:t>Main Console</w:t>
       </w:r>
+      <w:bookmarkEnd w:id="20"/>
       <w:bookmarkEnd w:id="21"/>
       <w:bookmarkEnd w:id="22"/>
-      <w:bookmarkEnd w:id="23"/>
     </w:p>
     <w:p>
       <w:r>
@@ -2710,19 +2894,32 @@
         <w:pStyle w:val="Caption"/>
         <w:jc w:val="center"/>
       </w:pPr>
-      <w:bookmarkStart w:id="24" w:name="_Ref444669060"/>
+      <w:bookmarkStart w:id="23" w:name="_Ref444669060"/>
       <w:r>
         <w:t xml:space="preserve">Figure </w:t>
       </w:r>
-      <w:fldSimple w:instr=" SEQ Figure \* ARABIC ">
-        <w:r>
-          <w:rPr>
-            <w:noProof/>
-          </w:rPr>
-          <w:t>3</w:t>
-        </w:r>
-      </w:fldSimple>
-      <w:bookmarkEnd w:id="24"/>
+      <w:r>
+        <w:fldChar w:fldCharType="begin"/>
+      </w:r>
+      <w:r>
+        <w:instrText xml:space="preserve"> SEQ Figure \* ARABIC </w:instrText>
+      </w:r>
+      <w:r>
+        <w:fldChar w:fldCharType="separate"/>
+      </w:r>
+      <w:r>
+        <w:rPr>
+          <w:noProof/>
+        </w:rPr>
+        <w:t>3</w:t>
+      </w:r>
+      <w:r>
+        <w:rPr>
+          <w:noProof/>
+        </w:rPr>
+        <w:fldChar w:fldCharType="end"/>
+      </w:r>
+      <w:bookmarkEnd w:id="23"/>
       <w:r>
         <w:t>. Console Main Menu.</w:t>
       </w:r>
@@ -2801,24 +2998,37 @@
         <w:pStyle w:val="Caption"/>
         <w:jc w:val="center"/>
       </w:pPr>
-      <w:bookmarkStart w:id="25" w:name="_Ref444776912"/>
-      <w:bookmarkStart w:id="26" w:name="_Ref444776894"/>
+      <w:bookmarkStart w:id="24" w:name="_Ref444776912"/>
+      <w:bookmarkStart w:id="25" w:name="_Ref444776894"/>
       <w:r>
         <w:t xml:space="preserve">Figure </w:t>
       </w:r>
-      <w:fldSimple w:instr=" SEQ Figure \* ARABIC ">
-        <w:r>
-          <w:rPr>
-            <w:noProof/>
-          </w:rPr>
-          <w:t>4</w:t>
-        </w:r>
-      </w:fldSimple>
+      <w:r>
+        <w:fldChar w:fldCharType="begin"/>
+      </w:r>
+      <w:r>
+        <w:instrText xml:space="preserve"> SEQ Figure \* ARABIC </w:instrText>
+      </w:r>
+      <w:r>
+        <w:fldChar w:fldCharType="separate"/>
+      </w:r>
+      <w:r>
+        <w:rPr>
+          <w:noProof/>
+        </w:rPr>
+        <w:t>4</w:t>
+      </w:r>
+      <w:r>
+        <w:rPr>
+          <w:noProof/>
+        </w:rPr>
+        <w:fldChar w:fldCharType="end"/>
+      </w:r>
+      <w:bookmarkEnd w:id="24"/>
+      <w:r>
+        <w:t>.  Calibration Sub-Menu.</w:t>
+      </w:r>
       <w:bookmarkEnd w:id="25"/>
-      <w:r>
-        <w:t>.  Calibration Sub-Menu.</w:t>
-      </w:r>
-      <w:bookmarkEnd w:id="26"/>
     </w:p>
     <w:p>
       <w:r>
@@ -2967,14 +3177,27 @@
       <w:r>
         <w:t xml:space="preserve">Figure </w:t>
       </w:r>
-      <w:fldSimple w:instr=" SEQ Figure \* ARABIC ">
-        <w:r>
-          <w:rPr>
-            <w:noProof/>
-          </w:rPr>
-          <w:t>5</w:t>
-        </w:r>
-      </w:fldSimple>
+      <w:r>
+        <w:fldChar w:fldCharType="begin"/>
+      </w:r>
+      <w:r>
+        <w:instrText xml:space="preserve"> SEQ Figure \* ARABIC </w:instrText>
+      </w:r>
+      <w:r>
+        <w:fldChar w:fldCharType="separate"/>
+      </w:r>
+      <w:r>
+        <w:rPr>
+          <w:noProof/>
+        </w:rPr>
+        <w:t>5</w:t>
+      </w:r>
+      <w:r>
+        <w:rPr>
+          <w:noProof/>
+        </w:rPr>
+        <w:fldChar w:fldCharType="end"/>
+      </w:r>
       <w:r>
         <w:t>.  Entering New Calibration.</w:t>
       </w:r>
@@ -3156,14 +3379,27 @@
       <w:r>
         <w:t xml:space="preserve">Figure </w:t>
       </w:r>
-      <w:fldSimple w:instr=" SEQ Figure \* ARABIC ">
-        <w:r>
-          <w:rPr>
-            <w:noProof/>
-          </w:rPr>
-          <w:t>6</w:t>
-        </w:r>
-      </w:fldSimple>
+      <w:r>
+        <w:fldChar w:fldCharType="begin"/>
+      </w:r>
+      <w:r>
+        <w:instrText xml:space="preserve"> SEQ Figure \* ARABIC </w:instrText>
+      </w:r>
+      <w:r>
+        <w:fldChar w:fldCharType="separate"/>
+      </w:r>
+      <w:r>
+        <w:rPr>
+          <w:noProof/>
+        </w:rPr>
+        <w:t>6</w:t>
+      </w:r>
+      <w:r>
+        <w:rPr>
+          <w:noProof/>
+        </w:rPr>
+        <w:fldChar w:fldCharType="end"/>
+      </w:r>
       <w:r>
         <w:t>.  Clearing Previous Calibration Data.</w:t>
       </w:r>
@@ -3264,14 +3500,27 @@
       <w:r>
         <w:t xml:space="preserve">Figure </w:t>
       </w:r>
-      <w:fldSimple w:instr=" SEQ Figure \* ARABIC ">
-        <w:r>
-          <w:rPr>
-            <w:noProof/>
-          </w:rPr>
-          <w:t>7</w:t>
-        </w:r>
-      </w:fldSimple>
+      <w:r>
+        <w:fldChar w:fldCharType="begin"/>
+      </w:r>
+      <w:r>
+        <w:instrText xml:space="preserve"> SEQ Figure \* ARABIC </w:instrText>
+      </w:r>
+      <w:r>
+        <w:fldChar w:fldCharType="separate"/>
+      </w:r>
+      <w:r>
+        <w:rPr>
+          <w:noProof/>
+        </w:rPr>
+        <w:t>7</w:t>
+      </w:r>
+      <w:r>
+        <w:rPr>
+          <w:noProof/>
+        </w:rPr>
+        <w:fldChar w:fldCharType="end"/>
+      </w:r>
       <w:r>
         <w:t>.  Manual Metadata Input.</w:t>
       </w:r>
@@ -3285,11 +3534,11 @@
           <w:numId w:val="33"/>
         </w:numPr>
       </w:pPr>
-      <w:bookmarkStart w:id="27" w:name="_Ref445105048"/>
+      <w:bookmarkStart w:id="26" w:name="_Ref445105048"/>
       <w:r>
         <w:t>Display Calibration Points</w:t>
       </w:r>
-      <w:bookmarkEnd w:id="27"/>
+      <w:bookmarkEnd w:id="26"/>
     </w:p>
     <w:p>
       <w:r>
@@ -3356,14 +3605,27 @@
       <w:r>
         <w:t xml:space="preserve">Figure </w:t>
       </w:r>
-      <w:fldSimple w:instr=" SEQ Figure \* ARABIC ">
-        <w:r>
-          <w:rPr>
-            <w:noProof/>
-          </w:rPr>
-          <w:t>8</w:t>
-        </w:r>
-      </w:fldSimple>
+      <w:r>
+        <w:fldChar w:fldCharType="begin"/>
+      </w:r>
+      <w:r>
+        <w:instrText xml:space="preserve"> SEQ Figure \* ARABIC </w:instrText>
+      </w:r>
+      <w:r>
+        <w:fldChar w:fldCharType="separate"/>
+      </w:r>
+      <w:r>
+        <w:rPr>
+          <w:noProof/>
+        </w:rPr>
+        <w:t>8</w:t>
+      </w:r>
+      <w:r>
+        <w:rPr>
+          <w:noProof/>
+        </w:rPr>
+        <w:fldChar w:fldCharType="end"/>
+      </w:r>
       <w:r>
         <w:t>.  Displaying Calibration Data in Memory.</w:t>
       </w:r>
@@ -3377,12 +3639,12 @@
           <w:numId w:val="33"/>
         </w:numPr>
       </w:pPr>
-      <w:bookmarkStart w:id="28" w:name="_Ref445105073"/>
+      <w:bookmarkStart w:id="27" w:name="_Ref445105073"/>
       <w:r>
         <w:lastRenderedPageBreak/>
         <w:t>Display Slope &amp; Intercept</w:t>
       </w:r>
-      <w:bookmarkEnd w:id="28"/>
+      <w:bookmarkEnd w:id="27"/>
     </w:p>
     <w:p>
       <w:r>
@@ -3449,14 +3711,27 @@
       <w:r>
         <w:t xml:space="preserve">Figure </w:t>
       </w:r>
-      <w:fldSimple w:instr=" SEQ Figure \* ARABIC ">
-        <w:r>
-          <w:rPr>
-            <w:noProof/>
-          </w:rPr>
-          <w:t>9</w:t>
-        </w:r>
-      </w:fldSimple>
+      <w:r>
+        <w:fldChar w:fldCharType="begin"/>
+      </w:r>
+      <w:r>
+        <w:instrText xml:space="preserve"> SEQ Figure \* ARABIC </w:instrText>
+      </w:r>
+      <w:r>
+        <w:fldChar w:fldCharType="separate"/>
+      </w:r>
+      <w:r>
+        <w:rPr>
+          <w:noProof/>
+        </w:rPr>
+        <w:t>9</w:t>
+      </w:r>
+      <w:r>
+        <w:rPr>
+          <w:noProof/>
+        </w:rPr>
+        <w:fldChar w:fldCharType="end"/>
+      </w:r>
       <w:r>
         <w:t>.  Displaying Slope &amp; Intercept Metadata.</w:t>
       </w:r>
@@ -3533,14 +3808,534 @@
     <w:p/>
     <w:p/>
     <w:p/>
+    <w:p>
+      <w:pPr>
+        <w:pStyle w:val="Heading1"/>
+      </w:pPr>
+      <w:bookmarkStart w:id="28" w:name="_Toc471896324"/>
+      <w:r>
+        <w:lastRenderedPageBreak/>
+        <w:t>Appendix A.  Build Pro</w:t>
+      </w:r>
+      <w:bookmarkStart w:id="29" w:name="_GoBack"/>
+      <w:bookmarkEnd w:id="29"/>
+      <w:r>
+        <w:t>cedure</w:t>
+      </w:r>
+      <w:bookmarkEnd w:id="28"/>
+    </w:p>
+    <w:p/>
+    <w:p>
+      <w:pPr>
+        <w:pStyle w:val="ListParagraph"/>
+        <w:numPr>
+          <w:ilvl w:val="0"/>
+          <w:numId w:val="38"/>
+        </w:numPr>
+      </w:pPr>
+      <w:r>
+        <w:t>Cut the Keller Pigtail to 4.5” in length before soldering to the TOP of the board (PN: XXXXXXXX)</w:t>
+      </w:r>
+      <w:r>
+        <w:br/>
+      </w:r>
+      <w:r>
+        <w:rPr>
+          <w:noProof/>
+        </w:rPr>
+        <w:drawing>
+          <wp:inline distT="0" distB="0" distL="0" distR="0">
+            <wp:extent cx="4873752" cy="2743200"/>
+            <wp:effectExtent l="0" t="0" r="3175" b="0"/>
+            <wp:docPr id="1" name="Picture 1"/>
+            <wp:cNvGraphicFramePr>
+              <a:graphicFrameLocks xmlns:a="http://schemas.openxmlformats.org/drawingml/2006/main" noChangeAspect="1"/>
+            </wp:cNvGraphicFramePr>
+            <a:graphic xmlns:a="http://schemas.openxmlformats.org/drawingml/2006/main">
+              <a:graphicData uri="http://schemas.openxmlformats.org/drawingml/2006/picture">
+                <pic:pic xmlns:pic="http://schemas.openxmlformats.org/drawingml/2006/picture">
+                  <pic:nvPicPr>
+                    <pic:cNvPr id="1" name="20160608_110653.jpg"/>
+                    <pic:cNvPicPr/>
+                  </pic:nvPicPr>
+                  <pic:blipFill>
+                    <a:blip r:embed="rId18" cstate="print">
+                      <a:extLst>
+                        <a:ext uri="{28A0092B-C50C-407E-A947-70E740481C1C}">
+                          <a14:useLocalDpi xmlns:a14="http://schemas.microsoft.com/office/drawing/2010/main" val="0"/>
+                        </a:ext>
+                      </a:extLst>
+                    </a:blip>
+                    <a:stretch>
+                      <a:fillRect/>
+                    </a:stretch>
+                  </pic:blipFill>
+                  <pic:spPr>
+                    <a:xfrm>
+                      <a:off x="0" y="0"/>
+                      <a:ext cx="4873752" cy="2743200"/>
+                    </a:xfrm>
+                    <a:prstGeom prst="rect">
+                      <a:avLst/>
+                    </a:prstGeom>
+                  </pic:spPr>
+                </pic:pic>
+              </a:graphicData>
+            </a:graphic>
+          </wp:inline>
+        </w:drawing>
+      </w:r>
+      <w:r>
+        <w:br/>
+      </w:r>
+    </w:p>
+    <w:p>
+      <w:pPr>
+        <w:pStyle w:val="ListParagraph"/>
+        <w:numPr>
+          <w:ilvl w:val="0"/>
+          <w:numId w:val="38"/>
+        </w:numPr>
+      </w:pPr>
+      <w:r>
+        <w:t>Wire the connector into the top of the board using the following wiring diagram (Pin 1 is square, bottom of the board has LOADCELL written on it).</w:t>
+      </w:r>
+      <w:r>
+        <w:br/>
+      </w:r>
+      <w:r>
+        <w:object w:dxaOrig="6045" w:dyaOrig="3030">
+          <v:shapetype id="_x0000_t75" coordsize="21600,21600" o:spt="75" o:preferrelative="t" path="m@4@5l@4@11@9@11@9@5xe" filled="f" stroked="f">
+            <v:stroke joinstyle="miter"/>
+            <v:formulas>
+              <v:f eqn="if lineDrawn pixelLineWidth 0"/>
+              <v:f eqn="sum @0 1 0"/>
+              <v:f eqn="sum 0 0 @1"/>
+              <v:f eqn="prod @2 1 2"/>
+              <v:f eqn="prod @3 21600 pixelWidth"/>
+              <v:f eqn="prod @3 21600 pixelHeight"/>
+              <v:f eqn="sum @0 0 1"/>
+              <v:f eqn="prod @6 1 2"/>
+              <v:f eqn="prod @7 21600 pixelWidth"/>
+              <v:f eqn="sum @8 21600 0"/>
+              <v:f eqn="prod @7 21600 pixelHeight"/>
+              <v:f eqn="sum @10 21600 0"/>
+            </v:formulas>
+            <v:path o:extrusionok="f" gradientshapeok="t" o:connecttype="rect"/>
+            <o:lock v:ext="edit" aspectratio="t"/>
+          </v:shapetype>
+          <v:shape id="_x0000_i1025" type="#_x0000_t75" style="width:302.25pt;height:151.5pt" o:ole="">
+            <v:imagedata r:id="rId19" o:title=""/>
+          </v:shape>
+          <o:OLEObject Type="Embed" ProgID="Visio.Drawing.15" ShapeID="_x0000_i1025" DrawAspect="Content" ObjectID="_1545638795" r:id="rId20"/>
+        </w:object>
+      </w:r>
+      <w:r>
+        <w:br/>
+      </w:r>
+    </w:p>
+    <w:p>
+      <w:pPr>
+        <w:pStyle w:val="ListParagraph"/>
+        <w:numPr>
+          <w:ilvl w:val="0"/>
+          <w:numId w:val="38"/>
+        </w:numPr>
+      </w:pPr>
+      <w:r>
+        <w:lastRenderedPageBreak/>
+        <w:t>Cut the nylon braided sleeve to 3.5”.</w:t>
+      </w:r>
+      <w:r>
+        <w:rPr>
+          <w:noProof/>
+        </w:rPr>
+        <w:drawing>
+          <wp:inline distT="0" distB="0" distL="0" distR="0">
+            <wp:extent cx="4873752" cy="2743200"/>
+            <wp:effectExtent l="0" t="0" r="3175" b="0"/>
+            <wp:docPr id="3" name="Picture 3"/>
+            <wp:cNvGraphicFramePr>
+              <a:graphicFrameLocks xmlns:a="http://schemas.openxmlformats.org/drawingml/2006/main" noChangeAspect="1"/>
+            </wp:cNvGraphicFramePr>
+            <a:graphic xmlns:a="http://schemas.openxmlformats.org/drawingml/2006/main">
+              <a:graphicData uri="http://schemas.openxmlformats.org/drawingml/2006/picture">
+                <pic:pic xmlns:pic="http://schemas.openxmlformats.org/drawingml/2006/picture">
+                  <pic:nvPicPr>
+                    <pic:cNvPr id="3" name="20160608_124008.jpg"/>
+                    <pic:cNvPicPr/>
+                  </pic:nvPicPr>
+                  <pic:blipFill>
+                    <a:blip r:embed="rId21" cstate="print">
+                      <a:extLst>
+                        <a:ext uri="{28A0092B-C50C-407E-A947-70E740481C1C}">
+                          <a14:useLocalDpi xmlns:a14="http://schemas.microsoft.com/office/drawing/2010/main" val="0"/>
+                        </a:ext>
+                      </a:extLst>
+                    </a:blip>
+                    <a:stretch>
+                      <a:fillRect/>
+                    </a:stretch>
+                  </pic:blipFill>
+                  <pic:spPr>
+                    <a:xfrm>
+                      <a:off x="0" y="0"/>
+                      <a:ext cx="4873752" cy="2743200"/>
+                    </a:xfrm>
+                    <a:prstGeom prst="rect">
+                      <a:avLst/>
+                    </a:prstGeom>
+                  </pic:spPr>
+                </pic:pic>
+              </a:graphicData>
+            </a:graphic>
+          </wp:inline>
+        </w:drawing>
+      </w:r>
+      <w:r>
+        <w:br/>
+      </w:r>
+    </w:p>
+    <w:p>
+      <w:pPr>
+        <w:pStyle w:val="ListParagraph"/>
+        <w:numPr>
+          <w:ilvl w:val="0"/>
+          <w:numId w:val="38"/>
+        </w:numPr>
+      </w:pPr>
+      <w:r>
+        <w:t>Cut t</w:t>
+      </w:r>
+      <w:r>
+        <w:t xml:space="preserve">wo pieces of </w:t>
+      </w:r>
+      <w:r>
+        <w:t>heat shrink (</w:t>
+      </w:r>
+      <w:r>
+        <w:br/>
+      </w:r>
+    </w:p>
+    <w:p>
+      <w:pPr>
+        <w:pStyle w:val="ListParagraph"/>
+        <w:numPr>
+          <w:ilvl w:val="0"/>
+          <w:numId w:val="38"/>
+        </w:numPr>
+      </w:pPr>
+      <w:r>
+        <w:t xml:space="preserve">Cut the MALE 4-Pin </w:t>
+      </w:r>
+      <w:proofErr w:type="spellStart"/>
+      <w:r>
+        <w:t>Subconn</w:t>
+      </w:r>
+      <w:proofErr w:type="spellEnd"/>
+      <w:r>
+        <w:t xml:space="preserve"> connector (PN: MCBH4-M) to 4” length</w:t>
+      </w:r>
+      <w:r>
+        <w:br/>
+      </w:r>
+      <w:r>
+        <w:rPr>
+          <w:noProof/>
+        </w:rPr>
+        <w:drawing>
+          <wp:inline distT="0" distB="0" distL="0" distR="0">
+            <wp:extent cx="4873752" cy="2743200"/>
+            <wp:effectExtent l="0" t="0" r="3175" b="0"/>
+            <wp:docPr id="2" name="Picture 2"/>
+            <wp:cNvGraphicFramePr>
+              <a:graphicFrameLocks xmlns:a="http://schemas.openxmlformats.org/drawingml/2006/main" noChangeAspect="1"/>
+            </wp:cNvGraphicFramePr>
+            <a:graphic xmlns:a="http://schemas.openxmlformats.org/drawingml/2006/main">
+              <a:graphicData uri="http://schemas.openxmlformats.org/drawingml/2006/picture">
+                <pic:pic xmlns:pic="http://schemas.openxmlformats.org/drawingml/2006/picture">
+                  <pic:nvPicPr>
+                    <pic:cNvPr id="2" name="20160608_122340.jpg"/>
+                    <pic:cNvPicPr/>
+                  </pic:nvPicPr>
+                  <pic:blipFill>
+                    <a:blip r:embed="rId22" cstate="print">
+                      <a:extLst>
+                        <a:ext uri="{28A0092B-C50C-407E-A947-70E740481C1C}">
+                          <a14:useLocalDpi xmlns:a14="http://schemas.microsoft.com/office/drawing/2010/main" val="0"/>
+                        </a:ext>
+                      </a:extLst>
+                    </a:blip>
+                    <a:stretch>
+                      <a:fillRect/>
+                    </a:stretch>
+                  </pic:blipFill>
+                  <pic:spPr>
+                    <a:xfrm>
+                      <a:off x="0" y="0"/>
+                      <a:ext cx="4873752" cy="2743200"/>
+                    </a:xfrm>
+                    <a:prstGeom prst="rect">
+                      <a:avLst/>
+                    </a:prstGeom>
+                  </pic:spPr>
+                </pic:pic>
+              </a:graphicData>
+            </a:graphic>
+          </wp:inline>
+        </w:drawing>
+      </w:r>
+      <w:r>
+        <w:br/>
+      </w:r>
+      <w:r>
+        <w:br/>
+      </w:r>
+    </w:p>
     <w:p/>
     <w:p/>
     <w:p/>
+    <w:p>
+      <w:pPr>
+        <w:pStyle w:val="ListParagraph"/>
+        <w:numPr>
+          <w:ilvl w:val="0"/>
+          <w:numId w:val="38"/>
+        </w:numPr>
+      </w:pPr>
+      <w:r>
+        <w:t>Install the hardware to the PCB module using the following diagram.</w:t>
+      </w:r>
+    </w:p>
     <w:p/>
+    <w:p>
+      <w:pPr>
+        <w:jc w:val="center"/>
+      </w:pPr>
+      <w:r>
+        <w:object w:dxaOrig="10481" w:dyaOrig="9685">
+          <v:shape id="_x0000_i1027" type="#_x0000_t75" style="width:311.8pt;height:288.15pt;mso-position-vertical:absolute" o:ole="">
+            <v:imagedata r:id="rId23" o:title=""/>
+          </v:shape>
+          <o:OLEObject Type="Embed" ProgID="Visio.Drawing.15" ShapeID="_x0000_i1027" DrawAspect="Content" ObjectID="_1545638796" r:id="rId24"/>
+        </w:object>
+      </w:r>
+    </w:p>
+    <w:p>
+      <w:r>
+        <w:tab/>
+        <w:t>The module should now look like this:</w:t>
+      </w:r>
+    </w:p>
+    <w:p>
+      <w:pPr>
+        <w:jc w:val="center"/>
+      </w:pPr>
+      <w:r>
+        <w:rPr>
+          <w:noProof/>
+        </w:rPr>
+        <w:drawing>
+          <wp:inline distT="0" distB="0" distL="0" distR="0">
+            <wp:extent cx="4873752" cy="2743200"/>
+            <wp:effectExtent l="0" t="0" r="3175" b="0"/>
+            <wp:docPr id="6" name="Picture 6"/>
+            <wp:cNvGraphicFramePr>
+              <a:graphicFrameLocks xmlns:a="http://schemas.openxmlformats.org/drawingml/2006/main" noChangeAspect="1"/>
+            </wp:cNvGraphicFramePr>
+            <a:graphic xmlns:a="http://schemas.openxmlformats.org/drawingml/2006/main">
+              <a:graphicData uri="http://schemas.openxmlformats.org/drawingml/2006/picture">
+                <pic:pic xmlns:pic="http://schemas.openxmlformats.org/drawingml/2006/picture">
+                  <pic:nvPicPr>
+                    <pic:cNvPr id="6" name="20160608_124103.jpg"/>
+                    <pic:cNvPicPr/>
+                  </pic:nvPicPr>
+                  <pic:blipFill>
+                    <a:blip r:embed="rId25" cstate="print">
+                      <a:extLst>
+                        <a:ext uri="{28A0092B-C50C-407E-A947-70E740481C1C}">
+                          <a14:useLocalDpi xmlns:a14="http://schemas.microsoft.com/office/drawing/2010/main" val="0"/>
+                        </a:ext>
+                      </a:extLst>
+                    </a:blip>
+                    <a:stretch>
+                      <a:fillRect/>
+                    </a:stretch>
+                  </pic:blipFill>
+                  <pic:spPr>
+                    <a:xfrm>
+                      <a:off x="0" y="0"/>
+                      <a:ext cx="4873752" cy="2743200"/>
+                    </a:xfrm>
+                    <a:prstGeom prst="rect">
+                      <a:avLst/>
+                    </a:prstGeom>
+                  </pic:spPr>
+                </pic:pic>
+              </a:graphicData>
+            </a:graphic>
+          </wp:inline>
+        </w:drawing>
+      </w:r>
+      <w:r>
+        <w:br/>
+      </w:r>
+    </w:p>
+    <w:p>
+      <w:pPr>
+        <w:jc w:val="center"/>
+      </w:pPr>
+    </w:p>
+    <w:p>
+      <w:pPr>
+        <w:jc w:val="center"/>
+      </w:pPr>
+    </w:p>
+    <w:p>
+      <w:pPr>
+        <w:jc w:val="center"/>
+      </w:pPr>
+    </w:p>
+    <w:p>
+      <w:pPr>
+        <w:pStyle w:val="ListParagraph"/>
+        <w:numPr>
+          <w:ilvl w:val="0"/>
+          <w:numId w:val="38"/>
+        </w:numPr>
+      </w:pPr>
+      <w:r>
+        <w:lastRenderedPageBreak/>
+        <w:t xml:space="preserve">Insert the </w:t>
+      </w:r>
+      <w:proofErr w:type="spellStart"/>
+      <w:r>
+        <w:t>Subconn</w:t>
+      </w:r>
+      <w:proofErr w:type="spellEnd"/>
+      <w:r>
+        <w:t xml:space="preserve"> into the housing with O-Ring (and O-Ring lubricant).  Tighten to </w:t>
+      </w:r>
+      <w:proofErr w:type="spellStart"/>
+      <w:r>
+        <w:t>Subconn</w:t>
+      </w:r>
+      <w:proofErr w:type="spellEnd"/>
+      <w:r>
+        <w:t xml:space="preserve"> specifications.  </w:t>
+      </w:r>
+      <w:r>
+        <w:t>Put small anti-static cable-ties around the wires to keep in place.  Solder the wires onto the bottom side of the board using the following diagram.</w:t>
+      </w:r>
+    </w:p>
+    <w:p>
+      <w:pPr>
+        <w:jc w:val="center"/>
+      </w:pPr>
+      <w:r>
+        <w:object w:dxaOrig="9780" w:dyaOrig="1861">
+          <v:shape id="_x0000_i1026" type="#_x0000_t75" style="width:359.9pt;height:68.5pt" o:ole="">
+            <v:imagedata r:id="rId26" o:title=""/>
+          </v:shape>
+          <o:OLEObject Type="Embed" ProgID="Visio.Drawing.15" ShapeID="_x0000_i1026" DrawAspect="Content" ObjectID="_1545638797" r:id="rId27"/>
+        </w:object>
+      </w:r>
+      <w:r>
+        <w:br/>
+      </w:r>
+    </w:p>
+    <w:p>
+      <w:pPr>
+        <w:pStyle w:val="ListParagraph"/>
+        <w:numPr>
+          <w:ilvl w:val="0"/>
+          <w:numId w:val="38"/>
+        </w:numPr>
+      </w:pPr>
+      <w:r>
+        <w:t>The module (minus the pressure sensor) should now look like (with one additional mounting screw, washer and nylon spacer on the left):</w:t>
+      </w:r>
+    </w:p>
+    <w:p>
+      <w:pPr>
+        <w:pStyle w:val="ListParagraph"/>
+      </w:pPr>
+      <w:r>
+        <w:rPr>
+          <w:noProof/>
+        </w:rPr>
+        <w:drawing>
+          <wp:inline distT="0" distB="0" distL="0" distR="0">
+            <wp:extent cx="4873752" cy="2743200"/>
+            <wp:effectExtent l="0" t="0" r="3175" b="0"/>
+            <wp:docPr id="5" name="Picture 5"/>
+            <wp:cNvGraphicFramePr>
+              <a:graphicFrameLocks xmlns:a="http://schemas.openxmlformats.org/drawingml/2006/main" noChangeAspect="1"/>
+            </wp:cNvGraphicFramePr>
+            <a:graphic xmlns:a="http://schemas.openxmlformats.org/drawingml/2006/main">
+              <a:graphicData uri="http://schemas.openxmlformats.org/drawingml/2006/picture">
+                <pic:pic xmlns:pic="http://schemas.openxmlformats.org/drawingml/2006/picture">
+                  <pic:nvPicPr>
+                    <pic:cNvPr id="5" name="20160608_125656.jpg"/>
+                    <pic:cNvPicPr/>
+                  </pic:nvPicPr>
+                  <pic:blipFill>
+                    <a:blip r:embed="rId28" cstate="print">
+                      <a:extLst>
+                        <a:ext uri="{28A0092B-C50C-407E-A947-70E740481C1C}">
+                          <a14:useLocalDpi xmlns:a14="http://schemas.microsoft.com/office/drawing/2010/main" val="0"/>
+                        </a:ext>
+                      </a:extLst>
+                    </a:blip>
+                    <a:stretch>
+                      <a:fillRect/>
+                    </a:stretch>
+                  </pic:blipFill>
+                  <pic:spPr>
+                    <a:xfrm>
+                      <a:off x="0" y="0"/>
+                      <a:ext cx="4873752" cy="2743200"/>
+                    </a:xfrm>
+                    <a:prstGeom prst="rect">
+                      <a:avLst/>
+                    </a:prstGeom>
+                  </pic:spPr>
+                </pic:pic>
+              </a:graphicData>
+            </a:graphic>
+          </wp:inline>
+        </w:drawing>
+      </w:r>
+    </w:p>
     <w:p/>
-    <w:p/>
-    <w:p/>
-    <w:p/>
+    <w:p>
+      <w:pPr>
+        <w:pStyle w:val="ListParagraph"/>
+        <w:numPr>
+          <w:ilvl w:val="0"/>
+          <w:numId w:val="38"/>
+        </w:numPr>
+      </w:pPr>
+      <w:r>
+        <w:t xml:space="preserve">Put Loctite Blue (425) on the machine screws threads and insert into the housing.  Wrap the nylon wire-braid around the module and loop through the </w:t>
+      </w:r>
+      <w:r>
+        <w:t xml:space="preserve">screw </w:t>
+      </w:r>
+      <w:proofErr w:type="gramStart"/>
+      <w:r>
+        <w:t>hole</w:t>
+      </w:r>
+      <w:proofErr w:type="gramEnd"/>
+      <w:r>
+        <w:t xml:space="preserve"> cable-tie on top.</w:t>
+      </w:r>
+    </w:p>
+    <w:p>
+      <w:pPr>
+        <w:jc w:val="center"/>
+      </w:pPr>
+    </w:p>
     <w:p/>
     <w:p>
       <w:pPr>
@@ -3559,32 +4354,38 @@
       <w:pPr>
         <w:pStyle w:val="Heading1"/>
       </w:pPr>
-      <w:bookmarkStart w:id="29" w:name="_Toc445109700"/>
+      <w:bookmarkStart w:id="30" w:name="_Toc471896325"/>
       <w:r>
         <w:lastRenderedPageBreak/>
-        <w:t>Appendix A: Mathematical References</w:t>
-      </w:r>
-      <w:bookmarkEnd w:id="29"/>
+        <w:t xml:space="preserve">Appendix </w:t>
+      </w:r>
+      <w:r>
+        <w:t>B</w:t>
+      </w:r>
+      <w:r>
+        <w:t>: Mathematical References</w:t>
+      </w:r>
+      <w:bookmarkEnd w:id="30"/>
     </w:p>
     <w:p>
       <w:pPr>
         <w:pStyle w:val="Heading2"/>
       </w:pPr>
-      <w:bookmarkStart w:id="30" w:name="_Toc445109701"/>
+      <w:bookmarkStart w:id="31" w:name="_Toc471896326"/>
       <w:r>
         <w:t>Statistical Data Pseudo-Code:</w:t>
       </w:r>
-      <w:bookmarkEnd w:id="30"/>
+      <w:bookmarkEnd w:id="31"/>
     </w:p>
     <w:p>
       <w:pPr>
         <w:pStyle w:val="Heading3"/>
       </w:pPr>
-      <w:bookmarkStart w:id="31" w:name="_Toc445109702"/>
+      <w:bookmarkStart w:id="32" w:name="_Toc471896327"/>
       <w:r>
         <w:t>Mean:</w:t>
       </w:r>
-      <w:bookmarkEnd w:id="31"/>
+      <w:bookmarkEnd w:id="32"/>
     </w:p>
     <w:p>
       <w:pPr>
@@ -3730,7 +4531,7 @@
           <w:bCs w:val="0"/>
         </w:rPr>
       </w:pPr>
-      <w:bookmarkStart w:id="32" w:name="_Toc445109703"/>
+      <w:bookmarkStart w:id="33" w:name="_Toc471896328"/>
       <w:r>
         <w:rPr>
           <w:rStyle w:val="Strong"/>
@@ -3739,7 +4540,7 @@
         </w:rPr>
         <w:t>Max:</w:t>
       </w:r>
-      <w:bookmarkEnd w:id="32"/>
+      <w:bookmarkEnd w:id="33"/>
     </w:p>
     <w:p>
       <w:pPr>
@@ -3920,11 +4721,11 @@
       <w:pPr>
         <w:pStyle w:val="Heading3"/>
       </w:pPr>
-      <w:bookmarkStart w:id="33" w:name="_Toc445109704"/>
+      <w:bookmarkStart w:id="34" w:name="_Toc471896329"/>
       <w:r>
         <w:t>Min:</w:t>
       </w:r>
-      <w:bookmarkEnd w:id="33"/>
+      <w:bookmarkEnd w:id="34"/>
     </w:p>
     <w:p>
       <w:pPr>
@@ -4106,11 +4907,11 @@
       <w:pPr>
         <w:pStyle w:val="Heading3"/>
       </w:pPr>
-      <w:bookmarkStart w:id="34" w:name="_Toc445109705"/>
+      <w:bookmarkStart w:id="35" w:name="_Toc471896330"/>
       <w:r>
         <w:t>STD:</w:t>
       </w:r>
-      <w:bookmarkEnd w:id="34"/>
+      <w:bookmarkEnd w:id="35"/>
     </w:p>
     <w:p>
       <w:pPr>
@@ -4318,7 +5119,7 @@
       <w:pPr>
         <w:pStyle w:val="Heading2"/>
       </w:pPr>
-      <w:bookmarkStart w:id="35" w:name="_Toc445109706"/>
+      <w:bookmarkStart w:id="36" w:name="_Toc471896331"/>
       <w:r>
         <w:t>Slope &amp; Intercept Calculations</w:t>
       </w:r>
@@ -4328,7 +5129,7 @@
       <w:r>
         <w:t>:</w:t>
       </w:r>
-      <w:bookmarkEnd w:id="35"/>
+      <w:bookmarkEnd w:id="36"/>
     </w:p>
     <w:p>
       <w:r>
@@ -4521,333 +5322,1851 @@
       <w:pPr>
         <w:ind w:left="720"/>
         <w:rPr>
+          <w:rStyle w:val="Strong"/>
+        </w:rPr>
+      </w:pPr>
+      <w:proofErr w:type="gramStart"/>
+      <w:r>
+        <w:rPr>
+          <w:rStyle w:val="Strong"/>
+        </w:rPr>
+        <w:t>}</w:t>
+      </w:r>
+      <w:proofErr w:type="gramEnd"/>
+      <w:r>
+        <w:rPr>
+          <w:rStyle w:val="Strong"/>
+        </w:rPr>
+        <w:br/>
+      </w:r>
+      <w:proofErr w:type="spellStart"/>
+      <w:r>
+        <w:rPr>
+          <w:rStyle w:val="Strong"/>
+        </w:rPr>
+        <w:t>MeanLoad</w:t>
+      </w:r>
+      <w:proofErr w:type="spellEnd"/>
+      <w:r>
+        <w:rPr>
+          <w:rStyle w:val="Strong"/>
+        </w:rPr>
+        <w:t xml:space="preserve"> /= length</w:t>
+      </w:r>
+      <w:r>
+        <w:rPr>
+          <w:rStyle w:val="Strong"/>
+        </w:rPr>
+        <w:br/>
+      </w:r>
+      <w:proofErr w:type="spellStart"/>
+      <w:r>
+        <w:rPr>
+          <w:rStyle w:val="Strong"/>
+        </w:rPr>
+        <w:t>MeanPressure</w:t>
+      </w:r>
+      <w:proofErr w:type="spellEnd"/>
+      <w:r>
+        <w:rPr>
+          <w:rStyle w:val="Strong"/>
+        </w:rPr>
+        <w:t xml:space="preserve"> /= length</w:t>
+      </w:r>
+      <w:r>
+        <w:rPr>
+          <w:rStyle w:val="Strong"/>
+        </w:rPr>
+        <w:br/>
+      </w:r>
+      <w:r>
+        <w:rPr>
+          <w:rStyle w:val="Strong"/>
+        </w:rPr>
+        <w:lastRenderedPageBreak/>
+        <w:br/>
+      </w:r>
+      <w:r>
+        <w:rPr>
+          <w:rStyle w:val="Strong"/>
+        </w:rPr>
+        <w:t>// Calculate the slope</w:t>
+      </w:r>
+      <w:r>
+        <w:rPr>
+          <w:rStyle w:val="Strong"/>
+        </w:rPr>
+        <w:br/>
+        <w:t>for (</w:t>
+      </w:r>
+      <w:proofErr w:type="spellStart"/>
+      <w:r>
+        <w:rPr>
+          <w:rStyle w:val="Strong"/>
+        </w:rPr>
+        <w:t>i</w:t>
+      </w:r>
+      <w:proofErr w:type="spellEnd"/>
+      <w:r>
+        <w:rPr>
+          <w:rStyle w:val="Strong"/>
+        </w:rPr>
+        <w:t xml:space="preserve">  = 0; </w:t>
+      </w:r>
+      <w:proofErr w:type="spellStart"/>
+      <w:r>
+        <w:rPr>
+          <w:rStyle w:val="Strong"/>
+        </w:rPr>
+        <w:t>i</w:t>
+      </w:r>
+      <w:proofErr w:type="spellEnd"/>
+      <w:r>
+        <w:rPr>
+          <w:rStyle w:val="Strong"/>
+        </w:rPr>
+        <w:t xml:space="preserve"> &lt; length of data set; </w:t>
+      </w:r>
+      <w:proofErr w:type="spellStart"/>
+      <w:r>
+        <w:rPr>
+          <w:rStyle w:val="Strong"/>
+        </w:rPr>
+        <w:t>i</w:t>
+      </w:r>
+      <w:proofErr w:type="spellEnd"/>
+      <w:r>
+        <w:rPr>
+          <w:rStyle w:val="Strong"/>
+        </w:rPr>
+        <w:t>++) {</w:t>
+      </w:r>
+      <w:r>
+        <w:rPr>
+          <w:rStyle w:val="Strong"/>
+        </w:rPr>
+        <w:br/>
+        <w:t xml:space="preserve">    </w:t>
+      </w:r>
+      <w:proofErr w:type="spellStart"/>
+      <w:r>
+        <w:rPr>
+          <w:rStyle w:val="Strong"/>
+        </w:rPr>
+        <w:t>tempLoad</w:t>
+      </w:r>
+      <w:proofErr w:type="spellEnd"/>
+      <w:r>
+        <w:rPr>
+          <w:rStyle w:val="Strong"/>
+        </w:rPr>
+        <w:t xml:space="preserve"> = load[</w:t>
+      </w:r>
+      <w:proofErr w:type="spellStart"/>
+      <w:r>
+        <w:rPr>
+          <w:rStyle w:val="Strong"/>
+        </w:rPr>
+        <w:t>i</w:t>
+      </w:r>
+      <w:proofErr w:type="spellEnd"/>
+      <w:r>
+        <w:rPr>
+          <w:rStyle w:val="Strong"/>
+        </w:rPr>
+        <w:t xml:space="preserve">] – </w:t>
+      </w:r>
+      <w:proofErr w:type="spellStart"/>
+      <w:r>
+        <w:rPr>
+          <w:rStyle w:val="Strong"/>
+        </w:rPr>
+        <w:t>MeanLoad</w:t>
+      </w:r>
+      <w:proofErr w:type="spellEnd"/>
+      <w:r>
+        <w:rPr>
+          <w:rStyle w:val="Strong"/>
+        </w:rPr>
+        <w:br/>
+        <w:t xml:space="preserve">    </w:t>
+      </w:r>
+      <w:proofErr w:type="spellStart"/>
+      <w:r>
+        <w:rPr>
+          <w:rStyle w:val="Strong"/>
+        </w:rPr>
+        <w:t>tempPressure</w:t>
+      </w:r>
+      <w:proofErr w:type="spellEnd"/>
+      <w:r>
+        <w:rPr>
+          <w:rStyle w:val="Strong"/>
+        </w:rPr>
+        <w:t xml:space="preserve"> = load[</w:t>
+      </w:r>
+      <w:proofErr w:type="spellStart"/>
+      <w:r>
+        <w:rPr>
+          <w:rStyle w:val="Strong"/>
+        </w:rPr>
+        <w:t>i</w:t>
+      </w:r>
+      <w:proofErr w:type="spellEnd"/>
+      <w:r>
+        <w:rPr>
+          <w:rStyle w:val="Strong"/>
+        </w:rPr>
+        <w:t xml:space="preserve">] – </w:t>
+      </w:r>
+      <w:proofErr w:type="spellStart"/>
+      <w:r>
+        <w:rPr>
+          <w:rStyle w:val="Strong"/>
+        </w:rPr>
+        <w:t>MeanPressure</w:t>
+      </w:r>
+      <w:proofErr w:type="spellEnd"/>
+      <w:r>
+        <w:rPr>
+          <w:rStyle w:val="Strong"/>
+        </w:rPr>
+        <w:br/>
+        <w:t xml:space="preserve">    numerator  += (</w:t>
+      </w:r>
+      <w:proofErr w:type="spellStart"/>
+      <w:r>
+        <w:rPr>
+          <w:rStyle w:val="Strong"/>
+        </w:rPr>
+        <w:t>tempLoad</w:t>
+      </w:r>
+      <w:proofErr w:type="spellEnd"/>
+      <w:r>
+        <w:rPr>
+          <w:rStyle w:val="Strong"/>
+        </w:rPr>
+        <w:t xml:space="preserve"> * </w:t>
+      </w:r>
+      <w:proofErr w:type="spellStart"/>
+      <w:r>
+        <w:rPr>
+          <w:rStyle w:val="Strong"/>
+        </w:rPr>
+        <w:t>tempPressure</w:t>
+      </w:r>
+      <w:proofErr w:type="spellEnd"/>
+      <w:r>
+        <w:rPr>
+          <w:rStyle w:val="Strong"/>
+        </w:rPr>
+        <w:t>)</w:t>
+      </w:r>
+      <w:r>
+        <w:rPr>
+          <w:rStyle w:val="Strong"/>
+        </w:rPr>
+        <w:br/>
+        <w:t xml:space="preserve">    denominator += (</w:t>
+      </w:r>
+      <w:proofErr w:type="spellStart"/>
+      <w:r>
+        <w:rPr>
+          <w:rStyle w:val="Strong"/>
+        </w:rPr>
+        <w:t>tempPressure</w:t>
+      </w:r>
+      <w:proofErr w:type="spellEnd"/>
+      <w:r>
+        <w:rPr>
+          <w:rStyle w:val="Strong"/>
+        </w:rPr>
+        <w:t xml:space="preserve"> ^2)</w:t>
+      </w:r>
+      <w:r>
+        <w:rPr>
+          <w:rStyle w:val="Strong"/>
+        </w:rPr>
+        <w:br/>
+        <w:t>}</w:t>
+      </w:r>
+      <w:r>
+        <w:rPr>
+          <w:rStyle w:val="Strong"/>
+        </w:rPr>
+        <w:br/>
+        <w:t>Slope = numerator/denominator</w:t>
+      </w:r>
+      <w:r>
+        <w:rPr>
+          <w:rStyle w:val="Strong"/>
+        </w:rPr>
+        <w:br/>
+      </w:r>
+      <w:r>
+        <w:rPr>
+          <w:rStyle w:val="Strong"/>
+        </w:rPr>
+        <w:br/>
+        <w:t>// Calculate the intercept</w:t>
+      </w:r>
+      <w:r>
+        <w:rPr>
+          <w:rStyle w:val="Strong"/>
+        </w:rPr>
+        <w:br/>
+        <w:t xml:space="preserve">Intercept = </w:t>
+      </w:r>
+      <w:proofErr w:type="spellStart"/>
+      <w:r>
+        <w:rPr>
+          <w:rStyle w:val="Strong"/>
+        </w:rPr>
+        <w:t>MeanLoad</w:t>
+      </w:r>
+      <w:proofErr w:type="spellEnd"/>
+      <w:r>
+        <w:rPr>
+          <w:rStyle w:val="Strong"/>
+        </w:rPr>
+        <w:t xml:space="preserve"> – (slope * </w:t>
+      </w:r>
+      <w:proofErr w:type="spellStart"/>
+      <w:r>
+        <w:rPr>
+          <w:rStyle w:val="Strong"/>
+        </w:rPr>
+        <w:t>MeanPressure</w:t>
+      </w:r>
+      <w:proofErr w:type="spellEnd"/>
+      <w:r>
+        <w:rPr>
+          <w:rStyle w:val="Strong"/>
+        </w:rPr>
+        <w:t>)</w:t>
+      </w:r>
+    </w:p>
+    <w:p>
+      <w:pPr>
+        <w:ind w:left="720"/>
+        <w:rPr>
+          <w:rStyle w:val="Strong"/>
+        </w:rPr>
+      </w:pPr>
+    </w:p>
+    <w:p>
+      <w:pPr>
+        <w:ind w:left="720"/>
+        <w:rPr>
+          <w:rStyle w:val="Strong"/>
+        </w:rPr>
+      </w:pPr>
+    </w:p>
+    <w:p>
+      <w:pPr>
+        <w:ind w:left="720"/>
+        <w:rPr>
+          <w:rStyle w:val="Strong"/>
+        </w:rPr>
+      </w:pPr>
+    </w:p>
+    <w:p>
+      <w:pPr>
+        <w:ind w:left="720"/>
+        <w:rPr>
+          <w:rStyle w:val="Strong"/>
+        </w:rPr>
+      </w:pPr>
+    </w:p>
+    <w:p>
+      <w:pPr>
+        <w:ind w:left="720"/>
+        <w:rPr>
+          <w:rStyle w:val="Strong"/>
+        </w:rPr>
+      </w:pPr>
+    </w:p>
+    <w:p>
+      <w:pPr>
+        <w:ind w:left="720"/>
+        <w:rPr>
+          <w:rStyle w:val="Strong"/>
+        </w:rPr>
+      </w:pPr>
+    </w:p>
+    <w:p>
+      <w:pPr>
+        <w:ind w:left="720"/>
+        <w:rPr>
+          <w:rStyle w:val="Strong"/>
+        </w:rPr>
+      </w:pPr>
+    </w:p>
+    <w:p>
+      <w:pPr>
+        <w:ind w:left="720"/>
+        <w:rPr>
+          <w:rStyle w:val="Strong"/>
+        </w:rPr>
+      </w:pPr>
+    </w:p>
+    <w:p>
+      <w:pPr>
+        <w:ind w:left="720"/>
+        <w:rPr>
+          <w:rStyle w:val="Strong"/>
+        </w:rPr>
+      </w:pPr>
+    </w:p>
+    <w:p>
+      <w:pPr>
+        <w:ind w:left="720"/>
+        <w:rPr>
+          <w:rStyle w:val="Strong"/>
+        </w:rPr>
+      </w:pPr>
+    </w:p>
+    <w:p>
+      <w:pPr>
+        <w:ind w:left="720"/>
+        <w:rPr>
+          <w:rStyle w:val="Strong"/>
+        </w:rPr>
+      </w:pPr>
+    </w:p>
+    <w:p>
+      <w:pPr>
+        <w:ind w:left="720"/>
+        <w:rPr>
+          <w:rStyle w:val="Strong"/>
+        </w:rPr>
+      </w:pPr>
+    </w:p>
+    <w:p>
+      <w:pPr>
+        <w:ind w:left="720"/>
+        <w:rPr>
+          <w:rStyle w:val="Strong"/>
+        </w:rPr>
+      </w:pPr>
+    </w:p>
+    <w:p>
+      <w:pPr>
+        <w:ind w:left="720"/>
+        <w:rPr>
+          <w:rStyle w:val="Strong"/>
+        </w:rPr>
+      </w:pPr>
+    </w:p>
+    <w:p>
+      <w:pPr>
+        <w:ind w:left="720"/>
+        <w:rPr>
+          <w:rStyle w:val="Strong"/>
+        </w:rPr>
+      </w:pPr>
+    </w:p>
+    <w:p>
+      <w:pPr>
+        <w:ind w:left="720"/>
+        <w:rPr>
+          <w:rStyle w:val="Strong"/>
+        </w:rPr>
+      </w:pPr>
+    </w:p>
+    <w:p>
+      <w:pPr>
+        <w:ind w:left="720"/>
+        <w:rPr>
+          <w:rStyle w:val="Strong"/>
+        </w:rPr>
+      </w:pPr>
+    </w:p>
+    <w:p>
+      <w:pPr>
+        <w:ind w:left="720"/>
+        <w:rPr>
+          <w:rStyle w:val="Strong"/>
+        </w:rPr>
+      </w:pPr>
+    </w:p>
+    <w:p>
+      <w:pPr>
+        <w:ind w:left="720"/>
+        <w:rPr>
+          <w:rStyle w:val="Strong"/>
+        </w:rPr>
+      </w:pPr>
+    </w:p>
+    <w:p>
+      <w:pPr>
+        <w:ind w:left="720"/>
+        <w:rPr>
+          <w:rStyle w:val="Strong"/>
+        </w:rPr>
+      </w:pPr>
+    </w:p>
+    <w:p>
+      <w:pPr>
+        <w:ind w:left="720"/>
+        <w:rPr>
+          <w:rStyle w:val="Strong"/>
+        </w:rPr>
+      </w:pPr>
+    </w:p>
+    <w:p>
+      <w:pPr>
+        <w:ind w:left="720"/>
+        <w:rPr>
+          <w:rStyle w:val="Strong"/>
+        </w:rPr>
+      </w:pPr>
+    </w:p>
+    <w:p>
+      <w:pPr>
+        <w:ind w:left="720"/>
+        <w:rPr>
+          <w:rStyle w:val="Strong"/>
+        </w:rPr>
+      </w:pPr>
+    </w:p>
+    <w:p>
+      <w:pPr>
+        <w:pStyle w:val="Heading1"/>
+      </w:pPr>
+      <w:bookmarkStart w:id="37" w:name="_Toc471896332"/>
+      <w:r>
+        <w:lastRenderedPageBreak/>
+        <w:t>Appendix C. Load Cell Calibration</w:t>
+      </w:r>
+      <w:r>
+        <w:t xml:space="preserve"> Worksheet</w:t>
+      </w:r>
+      <w:bookmarkEnd w:id="37"/>
+    </w:p>
+    <w:p>
+      <w:pPr>
+        <w:pStyle w:val="ListParagraph"/>
+        <w:numPr>
+          <w:ilvl w:val="0"/>
+          <w:numId w:val="39"/>
+        </w:numPr>
+        <w:spacing w:after="160" w:line="259" w:lineRule="auto"/>
+      </w:pPr>
+      <w:r>
+        <w:t>Using the Calibration Mode routine, run through the process for the following values (or change the values based on what is available.</w:t>
+      </w:r>
+    </w:p>
+    <w:tbl>
+      <w:tblPr>
+        <w:tblStyle w:val="TableGrid"/>
+        <w:tblW w:w="0" w:type="auto"/>
+        <w:tblLook w:val="04A0" w:firstRow="1" w:lastRow="0" w:firstColumn="1" w:lastColumn="0" w:noHBand="0" w:noVBand="1"/>
+      </w:tblPr>
+      <w:tblGrid>
+        <w:gridCol w:w="2544"/>
+        <w:gridCol w:w="2544"/>
+        <w:gridCol w:w="2544"/>
+      </w:tblGrid>
+      <w:tr>
+        <w:trPr>
+          <w:trHeight w:val="285"/>
+        </w:trPr>
+        <w:tc>
+          <w:tcPr>
+            <w:tcW w:w="2544" w:type="dxa"/>
+            <w:shd w:val="clear" w:color="auto" w:fill="D0CECE" w:themeFill="background2" w:themeFillShade="E6"/>
+          </w:tcPr>
+          <w:p>
+            <w:pPr>
+              <w:jc w:val="center"/>
+              <w:rPr>
+                <w:b/>
+              </w:rPr>
+            </w:pPr>
+            <w:r>
+              <w:rPr>
+                <w:b/>
+              </w:rPr>
+              <w:t>Load</w:t>
+            </w:r>
+          </w:p>
+        </w:tc>
+        <w:tc>
+          <w:tcPr>
+            <w:tcW w:w="2544" w:type="dxa"/>
+            <w:shd w:val="clear" w:color="auto" w:fill="D0CECE" w:themeFill="background2" w:themeFillShade="E6"/>
+          </w:tcPr>
+          <w:p>
+            <w:pPr>
+              <w:jc w:val="center"/>
+              <w:rPr>
+                <w:b/>
+              </w:rPr>
+            </w:pPr>
+            <w:r>
+              <w:rPr>
+                <w:b/>
+              </w:rPr>
+              <w:t>Actual</w:t>
+            </w:r>
+          </w:p>
+        </w:tc>
+        <w:tc>
+          <w:tcPr>
+            <w:tcW w:w="2544" w:type="dxa"/>
+            <w:shd w:val="clear" w:color="auto" w:fill="D0CECE" w:themeFill="background2" w:themeFillShade="E6"/>
+          </w:tcPr>
+          <w:p>
+            <w:pPr>
+              <w:jc w:val="center"/>
+              <w:rPr>
+                <w:b/>
+              </w:rPr>
+            </w:pPr>
+            <w:r>
+              <w:rPr>
+                <w:b/>
+              </w:rPr>
+              <w:t>Initial</w:t>
+            </w:r>
+          </w:p>
+        </w:tc>
+      </w:tr>
+      <w:tr>
+        <w:trPr>
+          <w:trHeight w:val="270"/>
+        </w:trPr>
+        <w:tc>
+          <w:tcPr>
+            <w:tcW w:w="2544" w:type="dxa"/>
+          </w:tcPr>
+          <w:p>
+            <w:pPr>
+              <w:rPr>
+                <w:b/>
+              </w:rPr>
+            </w:pPr>
+            <w:r>
+              <w:rPr>
+                <w:b/>
+              </w:rPr>
+              <w:t>0</w:t>
+            </w:r>
+          </w:p>
+        </w:tc>
+        <w:tc>
+          <w:tcPr>
+            <w:tcW w:w="2544" w:type="dxa"/>
+          </w:tcPr>
+          <w:p/>
+        </w:tc>
+        <w:tc>
+          <w:tcPr>
+            <w:tcW w:w="2544" w:type="dxa"/>
+          </w:tcPr>
+          <w:p/>
+        </w:tc>
+      </w:tr>
+      <w:tr>
+        <w:trPr>
+          <w:trHeight w:val="285"/>
+        </w:trPr>
+        <w:tc>
+          <w:tcPr>
+            <w:tcW w:w="2544" w:type="dxa"/>
+          </w:tcPr>
+          <w:p>
+            <w:pPr>
+              <w:rPr>
+                <w:b/>
+              </w:rPr>
+            </w:pPr>
+            <w:r>
+              <w:rPr>
+                <w:b/>
+              </w:rPr>
+              <w:t>50</w:t>
+            </w:r>
+          </w:p>
+        </w:tc>
+        <w:tc>
+          <w:tcPr>
+            <w:tcW w:w="2544" w:type="dxa"/>
+          </w:tcPr>
+          <w:p/>
+        </w:tc>
+        <w:tc>
+          <w:tcPr>
+            <w:tcW w:w="2544" w:type="dxa"/>
+          </w:tcPr>
+          <w:p/>
+        </w:tc>
+      </w:tr>
+      <w:tr>
+        <w:trPr>
+          <w:trHeight w:val="270"/>
+        </w:trPr>
+        <w:tc>
+          <w:tcPr>
+            <w:tcW w:w="2544" w:type="dxa"/>
+          </w:tcPr>
+          <w:p>
+            <w:pPr>
+              <w:rPr>
+                <w:b/>
+              </w:rPr>
+            </w:pPr>
+            <w:r>
+              <w:rPr>
+                <w:b/>
+              </w:rPr>
+              <w:t>100</w:t>
+            </w:r>
+          </w:p>
+        </w:tc>
+        <w:tc>
+          <w:tcPr>
+            <w:tcW w:w="2544" w:type="dxa"/>
+          </w:tcPr>
+          <w:p/>
+        </w:tc>
+        <w:tc>
+          <w:tcPr>
+            <w:tcW w:w="2544" w:type="dxa"/>
+          </w:tcPr>
+          <w:p/>
+        </w:tc>
+      </w:tr>
+      <w:tr>
+        <w:trPr>
+          <w:trHeight w:val="285"/>
+        </w:trPr>
+        <w:tc>
+          <w:tcPr>
+            <w:tcW w:w="2544" w:type="dxa"/>
+          </w:tcPr>
+          <w:p>
+            <w:pPr>
+              <w:rPr>
+                <w:b/>
+              </w:rPr>
+            </w:pPr>
+            <w:r>
+              <w:rPr>
+                <w:b/>
+              </w:rPr>
+              <w:t>250</w:t>
+            </w:r>
+          </w:p>
+        </w:tc>
+        <w:tc>
+          <w:tcPr>
+            <w:tcW w:w="2544" w:type="dxa"/>
+          </w:tcPr>
+          <w:p/>
+        </w:tc>
+        <w:tc>
+          <w:tcPr>
+            <w:tcW w:w="2544" w:type="dxa"/>
+          </w:tcPr>
+          <w:p/>
+        </w:tc>
+      </w:tr>
+      <w:tr>
+        <w:trPr>
+          <w:trHeight w:val="270"/>
+        </w:trPr>
+        <w:tc>
+          <w:tcPr>
+            <w:tcW w:w="2544" w:type="dxa"/>
+          </w:tcPr>
+          <w:p>
+            <w:pPr>
+              <w:rPr>
+                <w:b/>
+              </w:rPr>
+            </w:pPr>
+            <w:r>
+              <w:rPr>
+                <w:b/>
+              </w:rPr>
+              <w:t>500</w:t>
+            </w:r>
+          </w:p>
+        </w:tc>
+        <w:tc>
+          <w:tcPr>
+            <w:tcW w:w="2544" w:type="dxa"/>
+          </w:tcPr>
+          <w:p/>
+        </w:tc>
+        <w:tc>
+          <w:tcPr>
+            <w:tcW w:w="2544" w:type="dxa"/>
+          </w:tcPr>
+          <w:p/>
+        </w:tc>
+      </w:tr>
+      <w:tr>
+        <w:trPr>
+          <w:trHeight w:val="270"/>
+        </w:trPr>
+        <w:tc>
+          <w:tcPr>
+            <w:tcW w:w="2544" w:type="dxa"/>
+          </w:tcPr>
+          <w:p>
+            <w:pPr>
+              <w:rPr>
+                <w:b/>
+              </w:rPr>
+            </w:pPr>
+            <w:r>
+              <w:rPr>
+                <w:b/>
+              </w:rPr>
+              <w:t>1000</w:t>
+            </w:r>
+          </w:p>
+        </w:tc>
+        <w:tc>
+          <w:tcPr>
+            <w:tcW w:w="2544" w:type="dxa"/>
+          </w:tcPr>
+          <w:p/>
+        </w:tc>
+        <w:tc>
+          <w:tcPr>
+            <w:tcW w:w="2544" w:type="dxa"/>
+          </w:tcPr>
+          <w:p/>
+        </w:tc>
+      </w:tr>
+    </w:tbl>
+    <w:p/>
+    <w:p>
+      <w:pPr>
+        <w:pStyle w:val="ListParagraph"/>
+        <w:numPr>
+          <w:ilvl w:val="0"/>
+          <w:numId w:val="39"/>
+        </w:numPr>
+        <w:spacing w:after="160" w:line="259" w:lineRule="auto"/>
+      </w:pPr>
+      <w:r>
+        <w:t>Display Calibration Points</w:t>
+      </w:r>
+    </w:p>
+    <w:tbl>
+      <w:tblPr>
+        <w:tblStyle w:val="TableGrid"/>
+        <w:tblW w:w="0" w:type="auto"/>
+        <w:tblLook w:val="04A0" w:firstRow="1" w:lastRow="0" w:firstColumn="1" w:lastColumn="0" w:noHBand="0" w:noVBand="1"/>
+      </w:tblPr>
+      <w:tblGrid>
+        <w:gridCol w:w="2530"/>
+        <w:gridCol w:w="2530"/>
+        <w:gridCol w:w="2530"/>
+      </w:tblGrid>
+      <w:tr>
+        <w:trPr>
+          <w:trHeight w:val="275"/>
+        </w:trPr>
+        <w:tc>
+          <w:tcPr>
+            <w:tcW w:w="2530" w:type="dxa"/>
+            <w:shd w:val="clear" w:color="auto" w:fill="D0CECE" w:themeFill="background2" w:themeFillShade="E6"/>
+          </w:tcPr>
+          <w:p>
+            <w:pPr>
+              <w:jc w:val="center"/>
+              <w:rPr>
+                <w:b/>
+              </w:rPr>
+            </w:pPr>
+            <w:r>
+              <w:rPr>
+                <w:b/>
+              </w:rPr>
+              <w:t>Load</w:t>
+            </w:r>
+          </w:p>
+        </w:tc>
+        <w:tc>
+          <w:tcPr>
+            <w:tcW w:w="2530" w:type="dxa"/>
+            <w:shd w:val="clear" w:color="auto" w:fill="D0CECE" w:themeFill="background2" w:themeFillShade="E6"/>
+          </w:tcPr>
+          <w:p>
+            <w:pPr>
+              <w:jc w:val="center"/>
+              <w:rPr>
+                <w:b/>
+              </w:rPr>
+            </w:pPr>
+            <w:r>
+              <w:rPr>
+                <w:b/>
+              </w:rPr>
+              <w:t>Pressure</w:t>
+            </w:r>
+          </w:p>
+        </w:tc>
+        <w:tc>
+          <w:tcPr>
+            <w:tcW w:w="2530" w:type="dxa"/>
+            <w:shd w:val="clear" w:color="auto" w:fill="D0CECE" w:themeFill="background2" w:themeFillShade="E6"/>
+          </w:tcPr>
+          <w:p>
+            <w:pPr>
+              <w:jc w:val="center"/>
+              <w:rPr>
+                <w:b/>
+              </w:rPr>
+            </w:pPr>
+            <w:r>
+              <w:rPr>
+                <w:b/>
+              </w:rPr>
+              <w:t>Initial</w:t>
+            </w:r>
+          </w:p>
+        </w:tc>
+      </w:tr>
+      <w:tr>
+        <w:trPr>
+          <w:trHeight w:val="261"/>
+        </w:trPr>
+        <w:tc>
+          <w:tcPr>
+            <w:tcW w:w="2530" w:type="dxa"/>
+          </w:tcPr>
+          <w:p>
+            <w:pPr>
+              <w:rPr>
+                <w:b/>
+              </w:rPr>
+            </w:pPr>
+          </w:p>
+        </w:tc>
+        <w:tc>
+          <w:tcPr>
+            <w:tcW w:w="2530" w:type="dxa"/>
+          </w:tcPr>
+          <w:p/>
+        </w:tc>
+        <w:tc>
+          <w:tcPr>
+            <w:tcW w:w="2530" w:type="dxa"/>
+          </w:tcPr>
+          <w:p/>
+        </w:tc>
+      </w:tr>
+      <w:tr>
+        <w:trPr>
+          <w:trHeight w:val="275"/>
+        </w:trPr>
+        <w:tc>
+          <w:tcPr>
+            <w:tcW w:w="2530" w:type="dxa"/>
+          </w:tcPr>
+          <w:p>
+            <w:pPr>
+              <w:rPr>
+                <w:b/>
+              </w:rPr>
+            </w:pPr>
+          </w:p>
+        </w:tc>
+        <w:tc>
+          <w:tcPr>
+            <w:tcW w:w="2530" w:type="dxa"/>
+          </w:tcPr>
+          <w:p/>
+        </w:tc>
+        <w:tc>
+          <w:tcPr>
+            <w:tcW w:w="2530" w:type="dxa"/>
+          </w:tcPr>
+          <w:p/>
+        </w:tc>
+      </w:tr>
+      <w:tr>
+        <w:trPr>
+          <w:trHeight w:val="261"/>
+        </w:trPr>
+        <w:tc>
+          <w:tcPr>
+            <w:tcW w:w="2530" w:type="dxa"/>
+          </w:tcPr>
+          <w:p>
+            <w:pPr>
+              <w:rPr>
+                <w:b/>
+              </w:rPr>
+            </w:pPr>
+          </w:p>
+        </w:tc>
+        <w:tc>
+          <w:tcPr>
+            <w:tcW w:w="2530" w:type="dxa"/>
+          </w:tcPr>
+          <w:p/>
+        </w:tc>
+        <w:tc>
+          <w:tcPr>
+            <w:tcW w:w="2530" w:type="dxa"/>
+          </w:tcPr>
+          <w:p/>
+        </w:tc>
+      </w:tr>
+      <w:tr>
+        <w:trPr>
+          <w:trHeight w:val="275"/>
+        </w:trPr>
+        <w:tc>
+          <w:tcPr>
+            <w:tcW w:w="2530" w:type="dxa"/>
+          </w:tcPr>
+          <w:p>
+            <w:pPr>
+              <w:rPr>
+                <w:b/>
+              </w:rPr>
+            </w:pPr>
+          </w:p>
+        </w:tc>
+        <w:tc>
+          <w:tcPr>
+            <w:tcW w:w="2530" w:type="dxa"/>
+          </w:tcPr>
+          <w:p/>
+        </w:tc>
+        <w:tc>
+          <w:tcPr>
+            <w:tcW w:w="2530" w:type="dxa"/>
+          </w:tcPr>
+          <w:p/>
+        </w:tc>
+      </w:tr>
+      <w:tr>
+        <w:trPr>
+          <w:trHeight w:val="261"/>
+        </w:trPr>
+        <w:tc>
+          <w:tcPr>
+            <w:tcW w:w="2530" w:type="dxa"/>
+          </w:tcPr>
+          <w:p>
+            <w:pPr>
+              <w:rPr>
+                <w:b/>
+              </w:rPr>
+            </w:pPr>
+          </w:p>
+        </w:tc>
+        <w:tc>
+          <w:tcPr>
+            <w:tcW w:w="2530" w:type="dxa"/>
+          </w:tcPr>
+          <w:p/>
+        </w:tc>
+        <w:tc>
+          <w:tcPr>
+            <w:tcW w:w="2530" w:type="dxa"/>
+          </w:tcPr>
+          <w:p/>
+        </w:tc>
+      </w:tr>
+    </w:tbl>
+    <w:p/>
+    <w:p>
+      <w:pPr>
+        <w:pStyle w:val="ListParagraph"/>
+        <w:numPr>
+          <w:ilvl w:val="0"/>
+          <w:numId w:val="39"/>
+        </w:numPr>
+        <w:spacing w:after="160" w:line="259" w:lineRule="auto"/>
+      </w:pPr>
+      <w:r>
+        <w:t>Display Slope &amp; Intercept</w:t>
+      </w:r>
+    </w:p>
+    <w:tbl>
+      <w:tblPr>
+        <w:tblStyle w:val="TableGrid"/>
+        <w:tblW w:w="0" w:type="auto"/>
+        <w:tblLook w:val="04A0" w:firstRow="1" w:lastRow="0" w:firstColumn="1" w:lastColumn="0" w:noHBand="0" w:noVBand="1"/>
+      </w:tblPr>
+      <w:tblGrid>
+        <w:gridCol w:w="2521"/>
+        <w:gridCol w:w="2521"/>
+        <w:gridCol w:w="2521"/>
+      </w:tblGrid>
+      <w:tr>
+        <w:trPr>
+          <w:trHeight w:val="260"/>
+        </w:trPr>
+        <w:tc>
+          <w:tcPr>
+            <w:tcW w:w="2521" w:type="dxa"/>
+            <w:shd w:val="clear" w:color="auto" w:fill="D0CECE" w:themeFill="background2" w:themeFillShade="E6"/>
+          </w:tcPr>
+          <w:p>
+            <w:pPr>
+              <w:jc w:val="center"/>
+              <w:rPr>
+                <w:b/>
+              </w:rPr>
+            </w:pPr>
+            <w:r>
+              <w:rPr>
+                <w:b/>
+              </w:rPr>
+              <w:t>Slope</w:t>
+            </w:r>
+          </w:p>
+        </w:tc>
+        <w:tc>
+          <w:tcPr>
+            <w:tcW w:w="2521" w:type="dxa"/>
+            <w:shd w:val="clear" w:color="auto" w:fill="D0CECE" w:themeFill="background2" w:themeFillShade="E6"/>
+          </w:tcPr>
+          <w:p>
+            <w:pPr>
+              <w:jc w:val="center"/>
+              <w:rPr>
+                <w:b/>
+              </w:rPr>
+            </w:pPr>
+            <w:r>
+              <w:rPr>
+                <w:b/>
+              </w:rPr>
+              <w:t>Intercept</w:t>
+            </w:r>
+          </w:p>
+        </w:tc>
+        <w:tc>
+          <w:tcPr>
+            <w:tcW w:w="2521" w:type="dxa"/>
+            <w:shd w:val="clear" w:color="auto" w:fill="D0CECE" w:themeFill="background2" w:themeFillShade="E6"/>
+          </w:tcPr>
+          <w:p>
+            <w:pPr>
+              <w:jc w:val="center"/>
+              <w:rPr>
+                <w:b/>
+              </w:rPr>
+            </w:pPr>
+            <w:r>
+              <w:rPr>
+                <w:b/>
+              </w:rPr>
+              <w:t>Initial</w:t>
+            </w:r>
+          </w:p>
+        </w:tc>
+      </w:tr>
+      <w:tr>
+        <w:trPr>
+          <w:trHeight w:val="246"/>
+        </w:trPr>
+        <w:tc>
+          <w:tcPr>
+            <w:tcW w:w="2521" w:type="dxa"/>
+          </w:tcPr>
+          <w:p>
+            <w:pPr>
+              <w:rPr>
+                <w:b/>
+              </w:rPr>
+            </w:pPr>
+          </w:p>
+        </w:tc>
+        <w:tc>
+          <w:tcPr>
+            <w:tcW w:w="2521" w:type="dxa"/>
+          </w:tcPr>
+          <w:p/>
+        </w:tc>
+        <w:tc>
+          <w:tcPr>
+            <w:tcW w:w="2521" w:type="dxa"/>
+          </w:tcPr>
+          <w:p/>
+        </w:tc>
+      </w:tr>
+    </w:tbl>
+    <w:p/>
+    <w:p>
+      <w:pPr>
+        <w:pStyle w:val="ListParagraph"/>
+        <w:numPr>
+          <w:ilvl w:val="0"/>
+          <w:numId w:val="39"/>
+        </w:numPr>
+        <w:spacing w:after="160" w:line="259" w:lineRule="auto"/>
+      </w:pPr>
+      <w:r>
+        <w:t>Test Calibration for various loads &amp; record (set load, wait 10-30 seconds to stabilize, request data and record).</w:t>
+      </w:r>
+    </w:p>
+    <w:tbl>
+      <w:tblPr>
+        <w:tblStyle w:val="TableGrid"/>
+        <w:tblW w:w="0" w:type="auto"/>
+        <w:tblLook w:val="04A0" w:firstRow="1" w:lastRow="0" w:firstColumn="1" w:lastColumn="0" w:noHBand="0" w:noVBand="1"/>
+      </w:tblPr>
+      <w:tblGrid>
+        <w:gridCol w:w="1400"/>
+        <w:gridCol w:w="1363"/>
+        <w:gridCol w:w="1321"/>
+        <w:gridCol w:w="1325"/>
+        <w:gridCol w:w="1333"/>
+        <w:gridCol w:w="1242"/>
+      </w:tblGrid>
+      <w:tr>
+        <w:tc>
+          <w:tcPr>
+            <w:tcW w:w="1400" w:type="dxa"/>
+            <w:shd w:val="clear" w:color="auto" w:fill="D0CECE" w:themeFill="background2" w:themeFillShade="E6"/>
+          </w:tcPr>
+          <w:p>
+            <w:pPr>
+              <w:jc w:val="center"/>
+              <w:rPr>
+                <w:b/>
+              </w:rPr>
+            </w:pPr>
+            <w:r>
+              <w:rPr>
+                <w:b/>
+              </w:rPr>
+              <w:t>Load (actual)</w:t>
+            </w:r>
+            <w:r>
+              <w:rPr>
+                <w:b/>
+              </w:rPr>
+              <w:br/>
+              <w:t>(</w:t>
+            </w:r>
+            <w:proofErr w:type="spellStart"/>
+            <w:r>
+              <w:rPr>
+                <w:b/>
+              </w:rPr>
+              <w:t>lbs</w:t>
+            </w:r>
+            <w:proofErr w:type="spellEnd"/>
+            <w:r>
+              <w:rPr>
+                <w:b/>
+              </w:rPr>
+              <w:t>)</w:t>
+            </w:r>
+          </w:p>
+        </w:tc>
+        <w:tc>
+          <w:tcPr>
+            <w:tcW w:w="1363" w:type="dxa"/>
+            <w:shd w:val="clear" w:color="auto" w:fill="D0CECE" w:themeFill="background2" w:themeFillShade="E6"/>
+          </w:tcPr>
+          <w:p>
+            <w:pPr>
+              <w:jc w:val="center"/>
+              <w:rPr>
+                <w:b/>
+              </w:rPr>
+            </w:pPr>
+            <w:r>
+              <w:rPr>
+                <w:b/>
+              </w:rPr>
+              <w:t xml:space="preserve">Mean </w:t>
+            </w:r>
+            <w:r>
+              <w:rPr>
+                <w:b/>
+              </w:rPr>
+              <w:br/>
+              <w:t>(</w:t>
+            </w:r>
+            <w:proofErr w:type="spellStart"/>
+            <w:r>
+              <w:rPr>
+                <w:b/>
+              </w:rPr>
+              <w:t>lbs</w:t>
+            </w:r>
+            <w:proofErr w:type="spellEnd"/>
+            <w:r>
+              <w:rPr>
+                <w:b/>
+              </w:rPr>
+              <w:t>)</w:t>
+            </w:r>
+          </w:p>
+        </w:tc>
+        <w:tc>
+          <w:tcPr>
+            <w:tcW w:w="1321" w:type="dxa"/>
+            <w:shd w:val="clear" w:color="auto" w:fill="D0CECE" w:themeFill="background2" w:themeFillShade="E6"/>
+          </w:tcPr>
+          <w:p>
+            <w:pPr>
+              <w:jc w:val="center"/>
+              <w:rPr>
+                <w:b/>
+              </w:rPr>
+            </w:pPr>
+            <w:r>
+              <w:rPr>
+                <w:b/>
+              </w:rPr>
+              <w:t>STD</w:t>
+            </w:r>
+            <w:r>
+              <w:rPr>
+                <w:b/>
+              </w:rPr>
+              <w:br/>
+              <w:t>(</w:t>
+            </w:r>
+            <w:proofErr w:type="spellStart"/>
+            <w:r>
+              <w:rPr>
+                <w:b/>
+              </w:rPr>
+              <w:t>lbs</w:t>
+            </w:r>
+            <w:proofErr w:type="spellEnd"/>
+            <w:r>
+              <w:rPr>
+                <w:b/>
+              </w:rPr>
+              <w:t>)</w:t>
+            </w:r>
+          </w:p>
+        </w:tc>
+        <w:tc>
+          <w:tcPr>
+            <w:tcW w:w="1325" w:type="dxa"/>
+            <w:shd w:val="clear" w:color="auto" w:fill="D0CECE" w:themeFill="background2" w:themeFillShade="E6"/>
+          </w:tcPr>
+          <w:p>
+            <w:pPr>
+              <w:jc w:val="center"/>
+              <w:rPr>
+                <w:b/>
+              </w:rPr>
+            </w:pPr>
+            <w:r>
+              <w:rPr>
+                <w:b/>
+              </w:rPr>
+              <w:t>Max</w:t>
+            </w:r>
+            <w:r>
+              <w:rPr>
+                <w:b/>
+              </w:rPr>
+              <w:t xml:space="preserve"> </w:t>
+            </w:r>
+            <w:r>
+              <w:rPr>
+                <w:b/>
+              </w:rPr>
+              <w:br/>
+              <w:t>(</w:t>
+            </w:r>
+            <w:proofErr w:type="spellStart"/>
+            <w:r>
+              <w:rPr>
+                <w:b/>
+              </w:rPr>
+              <w:t>lbs</w:t>
+            </w:r>
+            <w:proofErr w:type="spellEnd"/>
+            <w:r>
+              <w:rPr>
+                <w:b/>
+              </w:rPr>
+              <w:t>)</w:t>
+            </w:r>
+          </w:p>
+        </w:tc>
+        <w:tc>
+          <w:tcPr>
+            <w:tcW w:w="1333" w:type="dxa"/>
+            <w:shd w:val="clear" w:color="auto" w:fill="D0CECE" w:themeFill="background2" w:themeFillShade="E6"/>
+          </w:tcPr>
+          <w:p>
+            <w:pPr>
+              <w:jc w:val="center"/>
+              <w:rPr>
+                <w:b/>
+              </w:rPr>
+            </w:pPr>
+            <w:r>
+              <w:rPr>
+                <w:b/>
+              </w:rPr>
+              <w:t>Min</w:t>
+            </w:r>
+            <w:r>
+              <w:rPr>
+                <w:b/>
+              </w:rPr>
+              <w:t xml:space="preserve"> </w:t>
+            </w:r>
+            <w:r>
+              <w:rPr>
+                <w:b/>
+              </w:rPr>
+              <w:br/>
+              <w:t>(</w:t>
+            </w:r>
+            <w:proofErr w:type="spellStart"/>
+            <w:r>
+              <w:rPr>
+                <w:b/>
+              </w:rPr>
+              <w:t>lbs</w:t>
+            </w:r>
+            <w:proofErr w:type="spellEnd"/>
+            <w:r>
+              <w:rPr>
+                <w:b/>
+              </w:rPr>
+              <w:t>)</w:t>
+            </w:r>
+          </w:p>
+        </w:tc>
+        <w:tc>
+          <w:tcPr>
+            <w:tcW w:w="1242" w:type="dxa"/>
+            <w:shd w:val="clear" w:color="auto" w:fill="D0CECE" w:themeFill="background2" w:themeFillShade="E6"/>
+          </w:tcPr>
+          <w:p>
+            <w:pPr>
+              <w:jc w:val="center"/>
+              <w:rPr>
+                <w:b/>
+              </w:rPr>
+            </w:pPr>
+            <w:r>
+              <w:rPr>
+                <w:b/>
+              </w:rPr>
+              <w:t xml:space="preserve">Temp </w:t>
+            </w:r>
+            <w:r>
+              <w:rPr>
+                <w:b/>
+              </w:rPr>
+              <w:br/>
+              <w:t>(°C)</w:t>
+            </w:r>
+          </w:p>
+        </w:tc>
+      </w:tr>
+      <w:tr>
+        <w:tc>
+          <w:tcPr>
+            <w:tcW w:w="1400" w:type="dxa"/>
+          </w:tcPr>
+          <w:p/>
+        </w:tc>
+        <w:tc>
+          <w:tcPr>
+            <w:tcW w:w="1363" w:type="dxa"/>
+          </w:tcPr>
+          <w:p/>
+        </w:tc>
+        <w:tc>
+          <w:tcPr>
+            <w:tcW w:w="1321" w:type="dxa"/>
+          </w:tcPr>
+          <w:p/>
+        </w:tc>
+        <w:tc>
+          <w:tcPr>
+            <w:tcW w:w="1325" w:type="dxa"/>
+          </w:tcPr>
+          <w:p/>
+        </w:tc>
+        <w:tc>
+          <w:tcPr>
+            <w:tcW w:w="1333" w:type="dxa"/>
+          </w:tcPr>
+          <w:p/>
+        </w:tc>
+        <w:tc>
+          <w:tcPr>
+            <w:tcW w:w="1242" w:type="dxa"/>
+          </w:tcPr>
+          <w:p/>
+        </w:tc>
+      </w:tr>
+      <w:tr>
+        <w:tc>
+          <w:tcPr>
+            <w:tcW w:w="1400" w:type="dxa"/>
+          </w:tcPr>
+          <w:p/>
+        </w:tc>
+        <w:tc>
+          <w:tcPr>
+            <w:tcW w:w="1363" w:type="dxa"/>
+          </w:tcPr>
+          <w:p/>
+        </w:tc>
+        <w:tc>
+          <w:tcPr>
+            <w:tcW w:w="1321" w:type="dxa"/>
+          </w:tcPr>
+          <w:p/>
+        </w:tc>
+        <w:tc>
+          <w:tcPr>
+            <w:tcW w:w="1325" w:type="dxa"/>
+          </w:tcPr>
+          <w:p/>
+        </w:tc>
+        <w:tc>
+          <w:tcPr>
+            <w:tcW w:w="1333" w:type="dxa"/>
+          </w:tcPr>
+          <w:p/>
+        </w:tc>
+        <w:tc>
+          <w:tcPr>
+            <w:tcW w:w="1242" w:type="dxa"/>
+          </w:tcPr>
+          <w:p/>
+        </w:tc>
+      </w:tr>
+      <w:tr>
+        <w:tc>
+          <w:tcPr>
+            <w:tcW w:w="1400" w:type="dxa"/>
+          </w:tcPr>
+          <w:p/>
+        </w:tc>
+        <w:tc>
+          <w:tcPr>
+            <w:tcW w:w="1363" w:type="dxa"/>
+          </w:tcPr>
+          <w:p/>
+        </w:tc>
+        <w:tc>
+          <w:tcPr>
+            <w:tcW w:w="1321" w:type="dxa"/>
+          </w:tcPr>
+          <w:p/>
+        </w:tc>
+        <w:tc>
+          <w:tcPr>
+            <w:tcW w:w="1325" w:type="dxa"/>
+          </w:tcPr>
+          <w:p/>
+        </w:tc>
+        <w:tc>
+          <w:tcPr>
+            <w:tcW w:w="1333" w:type="dxa"/>
+          </w:tcPr>
+          <w:p/>
+        </w:tc>
+        <w:tc>
+          <w:tcPr>
+            <w:tcW w:w="1242" w:type="dxa"/>
+          </w:tcPr>
+          <w:p/>
+        </w:tc>
+      </w:tr>
+      <w:tr>
+        <w:tc>
+          <w:tcPr>
+            <w:tcW w:w="1400" w:type="dxa"/>
+          </w:tcPr>
+          <w:p/>
+        </w:tc>
+        <w:tc>
+          <w:tcPr>
+            <w:tcW w:w="1363" w:type="dxa"/>
+          </w:tcPr>
+          <w:p/>
+        </w:tc>
+        <w:tc>
+          <w:tcPr>
+            <w:tcW w:w="1321" w:type="dxa"/>
+          </w:tcPr>
+          <w:p/>
+        </w:tc>
+        <w:tc>
+          <w:tcPr>
+            <w:tcW w:w="1325" w:type="dxa"/>
+          </w:tcPr>
+          <w:p/>
+        </w:tc>
+        <w:tc>
+          <w:tcPr>
+            <w:tcW w:w="1333" w:type="dxa"/>
+          </w:tcPr>
+          <w:p/>
+        </w:tc>
+        <w:tc>
+          <w:tcPr>
+            <w:tcW w:w="1242" w:type="dxa"/>
+          </w:tcPr>
+          <w:p/>
+        </w:tc>
+      </w:tr>
+      <w:tr>
+        <w:tc>
+          <w:tcPr>
+            <w:tcW w:w="1400" w:type="dxa"/>
+          </w:tcPr>
+          <w:p/>
+        </w:tc>
+        <w:tc>
+          <w:tcPr>
+            <w:tcW w:w="1363" w:type="dxa"/>
+          </w:tcPr>
+          <w:p/>
+        </w:tc>
+        <w:tc>
+          <w:tcPr>
+            <w:tcW w:w="1321" w:type="dxa"/>
+          </w:tcPr>
+          <w:p/>
+        </w:tc>
+        <w:tc>
+          <w:tcPr>
+            <w:tcW w:w="1325" w:type="dxa"/>
+          </w:tcPr>
+          <w:p/>
+        </w:tc>
+        <w:tc>
+          <w:tcPr>
+            <w:tcW w:w="1333" w:type="dxa"/>
+          </w:tcPr>
+          <w:p/>
+        </w:tc>
+        <w:tc>
+          <w:tcPr>
+            <w:tcW w:w="1242" w:type="dxa"/>
+          </w:tcPr>
+          <w:p/>
+        </w:tc>
+      </w:tr>
+      <w:tr>
+        <w:tc>
+          <w:tcPr>
+            <w:tcW w:w="1400" w:type="dxa"/>
+          </w:tcPr>
+          <w:p/>
+        </w:tc>
+        <w:tc>
+          <w:tcPr>
+            <w:tcW w:w="1363" w:type="dxa"/>
+          </w:tcPr>
+          <w:p/>
+        </w:tc>
+        <w:tc>
+          <w:tcPr>
+            <w:tcW w:w="1321" w:type="dxa"/>
+          </w:tcPr>
+          <w:p/>
+        </w:tc>
+        <w:tc>
+          <w:tcPr>
+            <w:tcW w:w="1325" w:type="dxa"/>
+          </w:tcPr>
+          <w:p/>
+        </w:tc>
+        <w:tc>
+          <w:tcPr>
+            <w:tcW w:w="1333" w:type="dxa"/>
+          </w:tcPr>
+          <w:p/>
+        </w:tc>
+        <w:tc>
+          <w:tcPr>
+            <w:tcW w:w="1242" w:type="dxa"/>
+          </w:tcPr>
+          <w:p/>
+        </w:tc>
+      </w:tr>
+      <w:tr>
+        <w:tc>
+          <w:tcPr>
+            <w:tcW w:w="1400" w:type="dxa"/>
+          </w:tcPr>
+          <w:p/>
+        </w:tc>
+        <w:tc>
+          <w:tcPr>
+            <w:tcW w:w="1363" w:type="dxa"/>
+          </w:tcPr>
+          <w:p/>
+        </w:tc>
+        <w:tc>
+          <w:tcPr>
+            <w:tcW w:w="1321" w:type="dxa"/>
+          </w:tcPr>
+          <w:p/>
+        </w:tc>
+        <w:tc>
+          <w:tcPr>
+            <w:tcW w:w="1325" w:type="dxa"/>
+          </w:tcPr>
+          <w:p/>
+        </w:tc>
+        <w:tc>
+          <w:tcPr>
+            <w:tcW w:w="1333" w:type="dxa"/>
+          </w:tcPr>
+          <w:p/>
+        </w:tc>
+        <w:tc>
+          <w:tcPr>
+            <w:tcW w:w="1242" w:type="dxa"/>
+          </w:tcPr>
+          <w:p/>
+        </w:tc>
+      </w:tr>
+      <w:tr>
+        <w:tc>
+          <w:tcPr>
+            <w:tcW w:w="1400" w:type="dxa"/>
+          </w:tcPr>
+          <w:p/>
+        </w:tc>
+        <w:tc>
+          <w:tcPr>
+            <w:tcW w:w="1363" w:type="dxa"/>
+          </w:tcPr>
+          <w:p/>
+        </w:tc>
+        <w:tc>
+          <w:tcPr>
+            <w:tcW w:w="1321" w:type="dxa"/>
+          </w:tcPr>
+          <w:p/>
+        </w:tc>
+        <w:tc>
+          <w:tcPr>
+            <w:tcW w:w="1325" w:type="dxa"/>
+          </w:tcPr>
+          <w:p/>
+        </w:tc>
+        <w:tc>
+          <w:tcPr>
+            <w:tcW w:w="1333" w:type="dxa"/>
+          </w:tcPr>
+          <w:p/>
+        </w:tc>
+        <w:tc>
+          <w:tcPr>
+            <w:tcW w:w="1242" w:type="dxa"/>
+          </w:tcPr>
+          <w:p/>
+        </w:tc>
+      </w:tr>
+      <w:tr>
+        <w:tc>
+          <w:tcPr>
+            <w:tcW w:w="1400" w:type="dxa"/>
+          </w:tcPr>
+          <w:p/>
+        </w:tc>
+        <w:tc>
+          <w:tcPr>
+            <w:tcW w:w="1363" w:type="dxa"/>
+          </w:tcPr>
+          <w:p/>
+        </w:tc>
+        <w:tc>
+          <w:tcPr>
+            <w:tcW w:w="1321" w:type="dxa"/>
+          </w:tcPr>
+          <w:p/>
+        </w:tc>
+        <w:tc>
+          <w:tcPr>
+            <w:tcW w:w="1325" w:type="dxa"/>
+          </w:tcPr>
+          <w:p/>
+        </w:tc>
+        <w:tc>
+          <w:tcPr>
+            <w:tcW w:w="1333" w:type="dxa"/>
+          </w:tcPr>
+          <w:p/>
+        </w:tc>
+        <w:tc>
+          <w:tcPr>
+            <w:tcW w:w="1242" w:type="dxa"/>
+          </w:tcPr>
+          <w:p/>
+        </w:tc>
+      </w:tr>
+      <w:tr>
+        <w:tc>
+          <w:tcPr>
+            <w:tcW w:w="1400" w:type="dxa"/>
+          </w:tcPr>
+          <w:p/>
+        </w:tc>
+        <w:tc>
+          <w:tcPr>
+            <w:tcW w:w="1363" w:type="dxa"/>
+          </w:tcPr>
+          <w:p/>
+        </w:tc>
+        <w:tc>
+          <w:tcPr>
+            <w:tcW w:w="1321" w:type="dxa"/>
+          </w:tcPr>
+          <w:p/>
+        </w:tc>
+        <w:tc>
+          <w:tcPr>
+            <w:tcW w:w="1325" w:type="dxa"/>
+          </w:tcPr>
+          <w:p/>
+        </w:tc>
+        <w:tc>
+          <w:tcPr>
+            <w:tcW w:w="1333" w:type="dxa"/>
+          </w:tcPr>
+          <w:p/>
+        </w:tc>
+        <w:tc>
+          <w:tcPr>
+            <w:tcW w:w="1242" w:type="dxa"/>
+          </w:tcPr>
+          <w:p/>
+        </w:tc>
+      </w:tr>
+    </w:tbl>
+    <w:p/>
+    <w:p>
+      <w:pPr>
+        <w:ind w:left="720"/>
+        <w:rPr>
           <w:b/>
           <w:bCs/>
         </w:rPr>
       </w:pPr>
-      <w:proofErr w:type="gramStart"/>
-      <w:r>
-        <w:rPr>
-          <w:rStyle w:val="Strong"/>
-        </w:rPr>
-        <w:t>}</w:t>
-      </w:r>
-      <w:proofErr w:type="gramEnd"/>
-      <w:r>
-        <w:rPr>
-          <w:rStyle w:val="Strong"/>
-        </w:rPr>
-        <w:br/>
-      </w:r>
-      <w:proofErr w:type="spellStart"/>
-      <w:r>
-        <w:rPr>
-          <w:rStyle w:val="Strong"/>
-        </w:rPr>
-        <w:t>MeanLoad</w:t>
-      </w:r>
-      <w:proofErr w:type="spellEnd"/>
-      <w:r>
-        <w:rPr>
-          <w:rStyle w:val="Strong"/>
-        </w:rPr>
-        <w:t xml:space="preserve"> /= length</w:t>
-      </w:r>
-      <w:r>
-        <w:rPr>
-          <w:rStyle w:val="Strong"/>
-        </w:rPr>
-        <w:br/>
-      </w:r>
-      <w:proofErr w:type="spellStart"/>
-      <w:r>
-        <w:rPr>
-          <w:rStyle w:val="Strong"/>
-        </w:rPr>
-        <w:t>MeanPressure</w:t>
-      </w:r>
-      <w:proofErr w:type="spellEnd"/>
-      <w:r>
-        <w:rPr>
-          <w:rStyle w:val="Strong"/>
-        </w:rPr>
-        <w:t xml:space="preserve"> /= length</w:t>
-      </w:r>
-      <w:r>
-        <w:rPr>
-          <w:rStyle w:val="Strong"/>
-        </w:rPr>
-        <w:br/>
-      </w:r>
-      <w:r>
-        <w:rPr>
-          <w:rStyle w:val="Strong"/>
-        </w:rPr>
-        <w:lastRenderedPageBreak/>
-        <w:br/>
-      </w:r>
-      <w:r>
-        <w:rPr>
-          <w:rStyle w:val="Strong"/>
-        </w:rPr>
-        <w:t>// Calculate the slope</w:t>
-      </w:r>
-      <w:r>
-        <w:rPr>
-          <w:rStyle w:val="Strong"/>
-        </w:rPr>
-        <w:br/>
-        <w:t>for (</w:t>
-      </w:r>
-      <w:proofErr w:type="spellStart"/>
-      <w:r>
-        <w:rPr>
-          <w:rStyle w:val="Strong"/>
-        </w:rPr>
-        <w:t>i</w:t>
-      </w:r>
-      <w:proofErr w:type="spellEnd"/>
-      <w:r>
-        <w:rPr>
-          <w:rStyle w:val="Strong"/>
-        </w:rPr>
-        <w:t xml:space="preserve">  = 0; </w:t>
-      </w:r>
-      <w:proofErr w:type="spellStart"/>
-      <w:r>
-        <w:rPr>
-          <w:rStyle w:val="Strong"/>
-        </w:rPr>
-        <w:t>i</w:t>
-      </w:r>
-      <w:proofErr w:type="spellEnd"/>
-      <w:r>
-        <w:rPr>
-          <w:rStyle w:val="Strong"/>
-        </w:rPr>
-        <w:t xml:space="preserve"> &lt; length of data set; </w:t>
-      </w:r>
-      <w:proofErr w:type="spellStart"/>
-      <w:r>
-        <w:rPr>
-          <w:rStyle w:val="Strong"/>
-        </w:rPr>
-        <w:t>i</w:t>
-      </w:r>
-      <w:proofErr w:type="spellEnd"/>
-      <w:r>
-        <w:rPr>
-          <w:rStyle w:val="Strong"/>
-        </w:rPr>
-        <w:t>++) {</w:t>
-      </w:r>
-      <w:r>
-        <w:rPr>
-          <w:rStyle w:val="Strong"/>
-        </w:rPr>
-        <w:br/>
-        <w:t xml:space="preserve">    </w:t>
-      </w:r>
-      <w:proofErr w:type="spellStart"/>
-      <w:r>
-        <w:rPr>
-          <w:rStyle w:val="Strong"/>
-        </w:rPr>
-        <w:t>tempLoad</w:t>
-      </w:r>
-      <w:proofErr w:type="spellEnd"/>
-      <w:r>
-        <w:rPr>
-          <w:rStyle w:val="Strong"/>
-        </w:rPr>
-        <w:t xml:space="preserve"> = load[</w:t>
-      </w:r>
-      <w:proofErr w:type="spellStart"/>
-      <w:r>
-        <w:rPr>
-          <w:rStyle w:val="Strong"/>
-        </w:rPr>
-        <w:t>i</w:t>
-      </w:r>
-      <w:proofErr w:type="spellEnd"/>
-      <w:r>
-        <w:rPr>
-          <w:rStyle w:val="Strong"/>
-        </w:rPr>
-        <w:t xml:space="preserve">] – </w:t>
-      </w:r>
-      <w:proofErr w:type="spellStart"/>
-      <w:r>
-        <w:rPr>
-          <w:rStyle w:val="Strong"/>
-        </w:rPr>
-        <w:t>MeanLoad</w:t>
-      </w:r>
-      <w:proofErr w:type="spellEnd"/>
-      <w:r>
-        <w:rPr>
-          <w:rStyle w:val="Strong"/>
-        </w:rPr>
-        <w:br/>
-        <w:t xml:space="preserve">    </w:t>
-      </w:r>
-      <w:proofErr w:type="spellStart"/>
-      <w:r>
-        <w:rPr>
-          <w:rStyle w:val="Strong"/>
-        </w:rPr>
-        <w:t>tempPressure</w:t>
-      </w:r>
-      <w:proofErr w:type="spellEnd"/>
-      <w:r>
-        <w:rPr>
-          <w:rStyle w:val="Strong"/>
-        </w:rPr>
-        <w:t xml:space="preserve"> = load[</w:t>
-      </w:r>
-      <w:proofErr w:type="spellStart"/>
-      <w:r>
-        <w:rPr>
-          <w:rStyle w:val="Strong"/>
-        </w:rPr>
-        <w:t>i</w:t>
-      </w:r>
-      <w:proofErr w:type="spellEnd"/>
-      <w:r>
-        <w:rPr>
-          <w:rStyle w:val="Strong"/>
-        </w:rPr>
-        <w:t xml:space="preserve">] – </w:t>
-      </w:r>
-      <w:proofErr w:type="spellStart"/>
-      <w:r>
-        <w:rPr>
-          <w:rStyle w:val="Strong"/>
-        </w:rPr>
-        <w:t>MeanPressure</w:t>
-      </w:r>
-      <w:proofErr w:type="spellEnd"/>
-      <w:r>
-        <w:rPr>
-          <w:rStyle w:val="Strong"/>
-        </w:rPr>
-        <w:br/>
-        <w:t xml:space="preserve">    numerator  += (</w:t>
-      </w:r>
-      <w:proofErr w:type="spellStart"/>
-      <w:r>
-        <w:rPr>
-          <w:rStyle w:val="Strong"/>
-        </w:rPr>
-        <w:t>tempLoad</w:t>
-      </w:r>
-      <w:proofErr w:type="spellEnd"/>
-      <w:r>
-        <w:rPr>
-          <w:rStyle w:val="Strong"/>
-        </w:rPr>
-        <w:t xml:space="preserve"> * </w:t>
-      </w:r>
-      <w:proofErr w:type="spellStart"/>
-      <w:r>
-        <w:rPr>
-          <w:rStyle w:val="Strong"/>
-        </w:rPr>
-        <w:t>tempPressure</w:t>
-      </w:r>
-      <w:proofErr w:type="spellEnd"/>
-      <w:r>
-        <w:rPr>
-          <w:rStyle w:val="Strong"/>
-        </w:rPr>
-        <w:t>)</w:t>
-      </w:r>
-      <w:r>
-        <w:rPr>
-          <w:rStyle w:val="Strong"/>
-        </w:rPr>
-        <w:br/>
-        <w:t xml:space="preserve">    denominator += (</w:t>
-      </w:r>
-      <w:proofErr w:type="spellStart"/>
-      <w:r>
-        <w:rPr>
-          <w:rStyle w:val="Strong"/>
-        </w:rPr>
-        <w:t>tempPressure</w:t>
-      </w:r>
-      <w:proofErr w:type="spellEnd"/>
-      <w:r>
-        <w:rPr>
-          <w:rStyle w:val="Strong"/>
-        </w:rPr>
-        <w:t xml:space="preserve"> ^2)</w:t>
-      </w:r>
-      <w:r>
-        <w:rPr>
-          <w:rStyle w:val="Strong"/>
-        </w:rPr>
-        <w:br/>
-        <w:t>}</w:t>
-      </w:r>
-      <w:r>
-        <w:rPr>
-          <w:rStyle w:val="Strong"/>
-        </w:rPr>
-        <w:br/>
-        <w:t>Slope = numerator/denominator</w:t>
-      </w:r>
-      <w:r>
-        <w:rPr>
-          <w:rStyle w:val="Strong"/>
-        </w:rPr>
-        <w:br/>
-      </w:r>
-      <w:r>
-        <w:rPr>
-          <w:rStyle w:val="Strong"/>
-        </w:rPr>
-        <w:br/>
-        <w:t>// Calculate the intercept</w:t>
-      </w:r>
-      <w:r>
-        <w:rPr>
-          <w:rStyle w:val="Strong"/>
-        </w:rPr>
-        <w:br/>
-        <w:t xml:space="preserve">Intercept = </w:t>
-      </w:r>
-      <w:proofErr w:type="spellStart"/>
-      <w:r>
-        <w:rPr>
-          <w:rStyle w:val="Strong"/>
-        </w:rPr>
-        <w:t>MeanLoad</w:t>
-      </w:r>
-      <w:proofErr w:type="spellEnd"/>
-      <w:r>
-        <w:rPr>
-          <w:rStyle w:val="Strong"/>
-        </w:rPr>
-        <w:t xml:space="preserve"> – (slope * </w:t>
-      </w:r>
-      <w:proofErr w:type="spellStart"/>
-      <w:r>
-        <w:rPr>
-          <w:rStyle w:val="Strong"/>
-        </w:rPr>
-        <w:t>MeanPressure</w:t>
-      </w:r>
-      <w:proofErr w:type="spellEnd"/>
-      <w:r>
-        <w:rPr>
-          <w:rStyle w:val="Strong"/>
-        </w:rPr>
-        <w:t>)</w:t>
-      </w:r>
     </w:p>
     <w:sectPr>
-      <w:footerReference w:type="default" r:id="rId18"/>
+      <w:footerReference w:type="default" r:id="rId29"/>
       <w:pgSz w:w="12240" w:h="15840"/>
       <w:pgMar w:top="1440" w:right="1440" w:bottom="1440" w:left="1440" w:header="720" w:footer="720" w:gutter="0"/>
       <w:pgNumType w:start="0"/>
@@ -4917,7 +7236,7 @@
         <w:bCs/>
         <w:noProof/>
       </w:rPr>
-      <w:t>5</w:t>
+      <w:t>16</w:t>
     </w:r>
     <w:r>
       <w:rPr>
@@ -5182,6 +7501,92 @@
     </w:lvl>
   </w:abstractNum>
   <w:abstractNum w:abstractNumId="2" w15:restartNumberingAfterBreak="0">
+    <w:nsid w:val="0DBA5011"/>
+    <w:multiLevelType w:val="hybridMultilevel"/>
+    <w:tmpl w:val="0F0EFD6A"/>
+    <w:lvl w:ilvl="0" w:tplc="0409000F">
+      <w:start w:val="1"/>
+      <w:numFmt w:val="decimal"/>
+      <w:lvlText w:val="%1."/>
+      <w:lvlJc w:val="left"/>
+      <w:pPr>
+        <w:ind w:left="720" w:hanging="360"/>
+      </w:pPr>
+    </w:lvl>
+    <w:lvl w:ilvl="1" w:tplc="04090019" w:tentative="1">
+      <w:start w:val="1"/>
+      <w:numFmt w:val="lowerLetter"/>
+      <w:lvlText w:val="%2."/>
+      <w:lvlJc w:val="left"/>
+      <w:pPr>
+        <w:ind w:left="1440" w:hanging="360"/>
+      </w:pPr>
+    </w:lvl>
+    <w:lvl w:ilvl="2" w:tplc="0409001B" w:tentative="1">
+      <w:start w:val="1"/>
+      <w:numFmt w:val="lowerRoman"/>
+      <w:lvlText w:val="%3."/>
+      <w:lvlJc w:val="right"/>
+      <w:pPr>
+        <w:ind w:left="2160" w:hanging="180"/>
+      </w:pPr>
+    </w:lvl>
+    <w:lvl w:ilvl="3" w:tplc="0409000F" w:tentative="1">
+      <w:start w:val="1"/>
+      <w:numFmt w:val="decimal"/>
+      <w:lvlText w:val="%4."/>
+      <w:lvlJc w:val="left"/>
+      <w:pPr>
+        <w:ind w:left="2880" w:hanging="360"/>
+      </w:pPr>
+    </w:lvl>
+    <w:lvl w:ilvl="4" w:tplc="04090019" w:tentative="1">
+      <w:start w:val="1"/>
+      <w:numFmt w:val="lowerLetter"/>
+      <w:lvlText w:val="%5."/>
+      <w:lvlJc w:val="left"/>
+      <w:pPr>
+        <w:ind w:left="3600" w:hanging="360"/>
+      </w:pPr>
+    </w:lvl>
+    <w:lvl w:ilvl="5" w:tplc="0409001B" w:tentative="1">
+      <w:start w:val="1"/>
+      <w:numFmt w:val="lowerRoman"/>
+      <w:lvlText w:val="%6."/>
+      <w:lvlJc w:val="right"/>
+      <w:pPr>
+        <w:ind w:left="4320" w:hanging="180"/>
+      </w:pPr>
+    </w:lvl>
+    <w:lvl w:ilvl="6" w:tplc="0409000F" w:tentative="1">
+      <w:start w:val="1"/>
+      <w:numFmt w:val="decimal"/>
+      <w:lvlText w:val="%7."/>
+      <w:lvlJc w:val="left"/>
+      <w:pPr>
+        <w:ind w:left="5040" w:hanging="360"/>
+      </w:pPr>
+    </w:lvl>
+    <w:lvl w:ilvl="7" w:tplc="04090019" w:tentative="1">
+      <w:start w:val="1"/>
+      <w:numFmt w:val="lowerLetter"/>
+      <w:lvlText w:val="%8."/>
+      <w:lvlJc w:val="left"/>
+      <w:pPr>
+        <w:ind w:left="5760" w:hanging="360"/>
+      </w:pPr>
+    </w:lvl>
+    <w:lvl w:ilvl="8" w:tplc="0409001B" w:tentative="1">
+      <w:start w:val="1"/>
+      <w:numFmt w:val="lowerRoman"/>
+      <w:lvlText w:val="%9."/>
+      <w:lvlJc w:val="right"/>
+      <w:pPr>
+        <w:ind w:left="6480" w:hanging="180"/>
+      </w:pPr>
+    </w:lvl>
+  </w:abstractNum>
+  <w:abstractNum w:abstractNumId="3" w15:restartNumberingAfterBreak="0">
     <w:nsid w:val="1012347B"/>
     <w:multiLevelType w:val="hybridMultilevel"/>
     <w:tmpl w:val="C382064C"/>
@@ -5270,7 +7675,7 @@
       </w:pPr>
     </w:lvl>
   </w:abstractNum>
-  <w:abstractNum w:abstractNumId="3" w15:restartNumberingAfterBreak="0">
+  <w:abstractNum w:abstractNumId="4" w15:restartNumberingAfterBreak="0">
     <w:nsid w:val="19267A03"/>
     <w:multiLevelType w:val="multilevel"/>
     <w:tmpl w:val="3000BE04"/>
@@ -5391,7 +7796,7 @@
       </w:rPr>
     </w:lvl>
   </w:abstractNum>
-  <w:abstractNum w:abstractNumId="4" w15:restartNumberingAfterBreak="0">
+  <w:abstractNum w:abstractNumId="5" w15:restartNumberingAfterBreak="0">
     <w:nsid w:val="1AAB5804"/>
     <w:multiLevelType w:val="multilevel"/>
     <w:tmpl w:val="AF6A01D6"/>
@@ -5504,7 +7909,7 @@
       </w:rPr>
     </w:lvl>
   </w:abstractNum>
-  <w:abstractNum w:abstractNumId="5" w15:restartNumberingAfterBreak="0">
+  <w:abstractNum w:abstractNumId="6" w15:restartNumberingAfterBreak="0">
     <w:nsid w:val="1C300243"/>
     <w:multiLevelType w:val="multilevel"/>
     <w:tmpl w:val="0409001F"/>
@@ -5590,7 +7995,7 @@
       </w:pPr>
     </w:lvl>
   </w:abstractNum>
-  <w:abstractNum w:abstractNumId="6" w15:restartNumberingAfterBreak="0">
+  <w:abstractNum w:abstractNumId="7" w15:restartNumberingAfterBreak="0">
     <w:nsid w:val="1C940D7C"/>
     <w:multiLevelType w:val="hybridMultilevel"/>
     <w:tmpl w:val="F7A28D1E"/>
@@ -5676,7 +8081,7 @@
       </w:pPr>
     </w:lvl>
   </w:abstractNum>
-  <w:abstractNum w:abstractNumId="7" w15:restartNumberingAfterBreak="0">
+  <w:abstractNum w:abstractNumId="8" w15:restartNumberingAfterBreak="0">
     <w:nsid w:val="20562823"/>
     <w:multiLevelType w:val="multilevel"/>
     <w:tmpl w:val="3B4412C2"/>
@@ -5794,7 +8199,7 @@
       </w:rPr>
     </w:lvl>
   </w:abstractNum>
-  <w:abstractNum w:abstractNumId="8" w15:restartNumberingAfterBreak="0">
+  <w:abstractNum w:abstractNumId="9" w15:restartNumberingAfterBreak="0">
     <w:nsid w:val="2EB04E1B"/>
     <w:multiLevelType w:val="hybridMultilevel"/>
     <w:tmpl w:val="E5E2BE48"/>
@@ -5883,7 +8288,7 @@
       </w:pPr>
     </w:lvl>
   </w:abstractNum>
-  <w:abstractNum w:abstractNumId="9" w15:restartNumberingAfterBreak="0">
+  <w:abstractNum w:abstractNumId="10" w15:restartNumberingAfterBreak="0">
     <w:nsid w:val="35175F8B"/>
     <w:multiLevelType w:val="multilevel"/>
     <w:tmpl w:val="AF6A01D6"/>
@@ -5996,7 +8401,7 @@
       </w:rPr>
     </w:lvl>
   </w:abstractNum>
-  <w:abstractNum w:abstractNumId="10" w15:restartNumberingAfterBreak="0">
+  <w:abstractNum w:abstractNumId="11" w15:restartNumberingAfterBreak="0">
     <w:nsid w:val="37771846"/>
     <w:multiLevelType w:val="multilevel"/>
     <w:tmpl w:val="C2D04240"/>
@@ -6109,7 +8514,7 @@
       </w:rPr>
     </w:lvl>
   </w:abstractNum>
-  <w:abstractNum w:abstractNumId="11" w15:restartNumberingAfterBreak="0">
+  <w:abstractNum w:abstractNumId="12" w15:restartNumberingAfterBreak="0">
     <w:nsid w:val="38E602C5"/>
     <w:multiLevelType w:val="hybridMultilevel"/>
     <w:tmpl w:val="24B49B20"/>
@@ -6198,7 +8603,7 @@
       </w:pPr>
     </w:lvl>
   </w:abstractNum>
-  <w:abstractNum w:abstractNumId="12" w15:restartNumberingAfterBreak="0">
+  <w:abstractNum w:abstractNumId="13" w15:restartNumberingAfterBreak="0">
     <w:nsid w:val="3AE64E33"/>
     <w:multiLevelType w:val="multilevel"/>
     <w:tmpl w:val="A28EB032"/>
@@ -6311,7 +8716,7 @@
       </w:rPr>
     </w:lvl>
   </w:abstractNum>
-  <w:abstractNum w:abstractNumId="13" w15:restartNumberingAfterBreak="0">
+  <w:abstractNum w:abstractNumId="14" w15:restartNumberingAfterBreak="0">
     <w:nsid w:val="3DFE6795"/>
     <w:multiLevelType w:val="multilevel"/>
     <w:tmpl w:val="3000BE04"/>
@@ -6432,7 +8837,7 @@
       </w:rPr>
     </w:lvl>
   </w:abstractNum>
-  <w:abstractNum w:abstractNumId="14" w15:restartNumberingAfterBreak="0">
+  <w:abstractNum w:abstractNumId="15" w15:restartNumberingAfterBreak="0">
     <w:nsid w:val="4684006D"/>
     <w:multiLevelType w:val="multilevel"/>
     <w:tmpl w:val="DB4CB142"/>
@@ -6545,7 +8950,7 @@
       </w:rPr>
     </w:lvl>
   </w:abstractNum>
-  <w:abstractNum w:abstractNumId="15" w15:restartNumberingAfterBreak="0">
+  <w:abstractNum w:abstractNumId="16" w15:restartNumberingAfterBreak="0">
     <w:nsid w:val="4BB102C9"/>
     <w:multiLevelType w:val="multilevel"/>
     <w:tmpl w:val="0409001F"/>
@@ -6631,7 +9036,7 @@
       </w:pPr>
     </w:lvl>
   </w:abstractNum>
-  <w:abstractNum w:abstractNumId="16" w15:restartNumberingAfterBreak="0">
+  <w:abstractNum w:abstractNumId="17" w15:restartNumberingAfterBreak="0">
     <w:nsid w:val="4C7909D8"/>
     <w:multiLevelType w:val="multilevel"/>
     <w:tmpl w:val="0409001F"/>
@@ -6717,7 +9122,7 @@
       </w:pPr>
     </w:lvl>
   </w:abstractNum>
-  <w:abstractNum w:abstractNumId="17" w15:restartNumberingAfterBreak="0">
+  <w:abstractNum w:abstractNumId="18" w15:restartNumberingAfterBreak="0">
     <w:nsid w:val="57906BAC"/>
     <w:multiLevelType w:val="multilevel"/>
     <w:tmpl w:val="334C66C8"/>
@@ -6838,7 +9243,7 @@
       </w:rPr>
     </w:lvl>
   </w:abstractNum>
-  <w:abstractNum w:abstractNumId="18" w15:restartNumberingAfterBreak="0">
+  <w:abstractNum w:abstractNumId="19" w15:restartNumberingAfterBreak="0">
     <w:nsid w:val="586E3B11"/>
     <w:multiLevelType w:val="multilevel"/>
     <w:tmpl w:val="DBE447CA"/>
@@ -6951,7 +9356,7 @@
       </w:rPr>
     </w:lvl>
   </w:abstractNum>
-  <w:abstractNum w:abstractNumId="19" w15:restartNumberingAfterBreak="0">
+  <w:abstractNum w:abstractNumId="20" w15:restartNumberingAfterBreak="0">
     <w:nsid w:val="5AEC5D19"/>
     <w:multiLevelType w:val="multilevel"/>
     <w:tmpl w:val="ED520310"/>
@@ -7072,7 +9477,7 @@
       </w:rPr>
     </w:lvl>
   </w:abstractNum>
-  <w:abstractNum w:abstractNumId="20" w15:restartNumberingAfterBreak="0">
+  <w:abstractNum w:abstractNumId="21" w15:restartNumberingAfterBreak="0">
     <w:nsid w:val="5E861376"/>
     <w:multiLevelType w:val="multilevel"/>
     <w:tmpl w:val="334C66C8"/>
@@ -7193,7 +9598,7 @@
       </w:rPr>
     </w:lvl>
   </w:abstractNum>
-  <w:abstractNum w:abstractNumId="21" w15:restartNumberingAfterBreak="0">
+  <w:abstractNum w:abstractNumId="22" w15:restartNumberingAfterBreak="0">
     <w:nsid w:val="608B078C"/>
     <w:multiLevelType w:val="hybridMultilevel"/>
     <w:tmpl w:val="1DD4A6C6"/>
@@ -7282,7 +9687,7 @@
       </w:pPr>
     </w:lvl>
   </w:abstractNum>
-  <w:abstractNum w:abstractNumId="22" w15:restartNumberingAfterBreak="0">
+  <w:abstractNum w:abstractNumId="23" w15:restartNumberingAfterBreak="0">
     <w:nsid w:val="659C5E61"/>
     <w:multiLevelType w:val="multilevel"/>
     <w:tmpl w:val="AF6A01D6"/>
@@ -7395,7 +9800,7 @@
       </w:rPr>
     </w:lvl>
   </w:abstractNum>
-  <w:abstractNum w:abstractNumId="23" w15:restartNumberingAfterBreak="0">
+  <w:abstractNum w:abstractNumId="24" w15:restartNumberingAfterBreak="0">
     <w:nsid w:val="65AC41F9"/>
     <w:multiLevelType w:val="hybridMultilevel"/>
     <w:tmpl w:val="4E241796"/>
@@ -7481,7 +9886,7 @@
       </w:pPr>
     </w:lvl>
   </w:abstractNum>
-  <w:abstractNum w:abstractNumId="24" w15:restartNumberingAfterBreak="0">
+  <w:abstractNum w:abstractNumId="25" w15:restartNumberingAfterBreak="0">
     <w:nsid w:val="669659DF"/>
     <w:multiLevelType w:val="multilevel"/>
     <w:tmpl w:val="0409001F"/>
@@ -7567,7 +9972,96 @@
       </w:pPr>
     </w:lvl>
   </w:abstractNum>
-  <w:abstractNum w:abstractNumId="25" w15:restartNumberingAfterBreak="0">
+  <w:abstractNum w:abstractNumId="26" w15:restartNumberingAfterBreak="0">
+    <w:nsid w:val="66E1199F"/>
+    <w:multiLevelType w:val="hybridMultilevel"/>
+    <w:tmpl w:val="05CCCAB0"/>
+    <w:lvl w:ilvl="0" w:tplc="0409000F">
+      <w:start w:val="1"/>
+      <w:numFmt w:val="decimal"/>
+      <w:lvlText w:val="%1."/>
+      <w:lvlJc w:val="left"/>
+      <w:pPr>
+        <w:ind w:left="720" w:hanging="360"/>
+      </w:pPr>
+      <w:rPr>
+        <w:rFonts w:hint="default"/>
+      </w:rPr>
+    </w:lvl>
+    <w:lvl w:ilvl="1" w:tplc="04090019" w:tentative="1">
+      <w:start w:val="1"/>
+      <w:numFmt w:val="lowerLetter"/>
+      <w:lvlText w:val="%2."/>
+      <w:lvlJc w:val="left"/>
+      <w:pPr>
+        <w:ind w:left="1440" w:hanging="360"/>
+      </w:pPr>
+    </w:lvl>
+    <w:lvl w:ilvl="2" w:tplc="0409001B" w:tentative="1">
+      <w:start w:val="1"/>
+      <w:numFmt w:val="lowerRoman"/>
+      <w:lvlText w:val="%3."/>
+      <w:lvlJc w:val="right"/>
+      <w:pPr>
+        <w:ind w:left="2160" w:hanging="180"/>
+      </w:pPr>
+    </w:lvl>
+    <w:lvl w:ilvl="3" w:tplc="0409000F" w:tentative="1">
+      <w:start w:val="1"/>
+      <w:numFmt w:val="decimal"/>
+      <w:lvlText w:val="%4."/>
+      <w:lvlJc w:val="left"/>
+      <w:pPr>
+        <w:ind w:left="2880" w:hanging="360"/>
+      </w:pPr>
+    </w:lvl>
+    <w:lvl w:ilvl="4" w:tplc="04090019" w:tentative="1">
+      <w:start w:val="1"/>
+      <w:numFmt w:val="lowerLetter"/>
+      <w:lvlText w:val="%5."/>
+      <w:lvlJc w:val="left"/>
+      <w:pPr>
+        <w:ind w:left="3600" w:hanging="360"/>
+      </w:pPr>
+    </w:lvl>
+    <w:lvl w:ilvl="5" w:tplc="0409001B" w:tentative="1">
+      <w:start w:val="1"/>
+      <w:numFmt w:val="lowerRoman"/>
+      <w:lvlText w:val="%6."/>
+      <w:lvlJc w:val="right"/>
+      <w:pPr>
+        <w:ind w:left="4320" w:hanging="180"/>
+      </w:pPr>
+    </w:lvl>
+    <w:lvl w:ilvl="6" w:tplc="0409000F" w:tentative="1">
+      <w:start w:val="1"/>
+      <w:numFmt w:val="decimal"/>
+      <w:lvlText w:val="%7."/>
+      <w:lvlJc w:val="left"/>
+      <w:pPr>
+        <w:ind w:left="5040" w:hanging="360"/>
+      </w:pPr>
+    </w:lvl>
+    <w:lvl w:ilvl="7" w:tplc="04090019" w:tentative="1">
+      <w:start w:val="1"/>
+      <w:numFmt w:val="lowerLetter"/>
+      <w:lvlText w:val="%8."/>
+      <w:lvlJc w:val="left"/>
+      <w:pPr>
+        <w:ind w:left="5760" w:hanging="360"/>
+      </w:pPr>
+    </w:lvl>
+    <w:lvl w:ilvl="8" w:tplc="0409001B" w:tentative="1">
+      <w:start w:val="1"/>
+      <w:numFmt w:val="lowerRoman"/>
+      <w:lvlText w:val="%9."/>
+      <w:lvlJc w:val="right"/>
+      <w:pPr>
+        <w:ind w:left="6480" w:hanging="180"/>
+      </w:pPr>
+    </w:lvl>
+  </w:abstractNum>
+  <w:abstractNum w:abstractNumId="27" w15:restartNumberingAfterBreak="0">
     <w:nsid w:val="6A047490"/>
     <w:multiLevelType w:val="multilevel"/>
     <w:tmpl w:val="F5B252E8"/>
@@ -7680,7 +10174,7 @@
       </w:rPr>
     </w:lvl>
   </w:abstractNum>
-  <w:abstractNum w:abstractNumId="26" w15:restartNumberingAfterBreak="0">
+  <w:abstractNum w:abstractNumId="28" w15:restartNumberingAfterBreak="0">
     <w:nsid w:val="6A6C00AD"/>
     <w:multiLevelType w:val="hybridMultilevel"/>
     <w:tmpl w:val="1DD4A6C6"/>
@@ -7769,7 +10263,7 @@
       </w:pPr>
     </w:lvl>
   </w:abstractNum>
-  <w:abstractNum w:abstractNumId="27" w15:restartNumberingAfterBreak="0">
+  <w:abstractNum w:abstractNumId="29" w15:restartNumberingAfterBreak="0">
     <w:nsid w:val="6D970564"/>
     <w:multiLevelType w:val="multilevel"/>
     <w:tmpl w:val="AF6A01D6"/>
@@ -7882,7 +10376,7 @@
       </w:rPr>
     </w:lvl>
   </w:abstractNum>
-  <w:abstractNum w:abstractNumId="28" w15:restartNumberingAfterBreak="0">
+  <w:abstractNum w:abstractNumId="30" w15:restartNumberingAfterBreak="0">
     <w:nsid w:val="6FA96D82"/>
     <w:multiLevelType w:val="multilevel"/>
     <w:tmpl w:val="0409001F"/>
@@ -7968,7 +10462,7 @@
       </w:pPr>
     </w:lvl>
   </w:abstractNum>
-  <w:abstractNum w:abstractNumId="29" w15:restartNumberingAfterBreak="0">
+  <w:abstractNum w:abstractNumId="31" w15:restartNumberingAfterBreak="0">
     <w:nsid w:val="70D5607C"/>
     <w:multiLevelType w:val="multilevel"/>
     <w:tmpl w:val="60EE1774"/>
@@ -8081,7 +10575,7 @@
       </w:rPr>
     </w:lvl>
   </w:abstractNum>
-  <w:abstractNum w:abstractNumId="30" w15:restartNumberingAfterBreak="0">
+  <w:abstractNum w:abstractNumId="32" w15:restartNumberingAfterBreak="0">
     <w:nsid w:val="71E05E44"/>
     <w:multiLevelType w:val="hybridMultilevel"/>
     <w:tmpl w:val="245063CA"/>
@@ -8194,7 +10688,7 @@
       </w:rPr>
     </w:lvl>
   </w:abstractNum>
-  <w:abstractNum w:abstractNumId="31" w15:restartNumberingAfterBreak="0">
+  <w:abstractNum w:abstractNumId="33" w15:restartNumberingAfterBreak="0">
     <w:nsid w:val="72310439"/>
     <w:multiLevelType w:val="hybridMultilevel"/>
     <w:tmpl w:val="57C48C64"/>
@@ -8283,7 +10777,7 @@
       </w:pPr>
     </w:lvl>
   </w:abstractNum>
-  <w:abstractNum w:abstractNumId="32" w15:restartNumberingAfterBreak="0">
+  <w:abstractNum w:abstractNumId="34" w15:restartNumberingAfterBreak="0">
     <w:nsid w:val="74941A3C"/>
     <w:multiLevelType w:val="hybridMultilevel"/>
     <w:tmpl w:val="69429BFC"/>
@@ -8396,7 +10890,7 @@
       </w:rPr>
     </w:lvl>
   </w:abstractNum>
-  <w:abstractNum w:abstractNumId="33" w15:restartNumberingAfterBreak="0">
+  <w:abstractNum w:abstractNumId="35" w15:restartNumberingAfterBreak="0">
     <w:nsid w:val="757A20D4"/>
     <w:multiLevelType w:val="multilevel"/>
     <w:tmpl w:val="ED520310"/>
@@ -8517,7 +11011,7 @@
       </w:rPr>
     </w:lvl>
   </w:abstractNum>
-  <w:abstractNum w:abstractNumId="34" w15:restartNumberingAfterBreak="0">
+  <w:abstractNum w:abstractNumId="36" w15:restartNumberingAfterBreak="0">
     <w:nsid w:val="760C7466"/>
     <w:multiLevelType w:val="multilevel"/>
     <w:tmpl w:val="F5B252E8"/>
@@ -8630,7 +11124,7 @@
       </w:rPr>
     </w:lvl>
   </w:abstractNum>
-  <w:abstractNum w:abstractNumId="35" w15:restartNumberingAfterBreak="0">
+  <w:abstractNum w:abstractNumId="37" w15:restartNumberingAfterBreak="0">
     <w:nsid w:val="78BB777B"/>
     <w:multiLevelType w:val="multilevel"/>
     <w:tmpl w:val="0B04DF06"/>
@@ -8743,7 +11237,7 @@
       </w:rPr>
     </w:lvl>
   </w:abstractNum>
-  <w:abstractNum w:abstractNumId="36" w15:restartNumberingAfterBreak="0">
+  <w:abstractNum w:abstractNumId="38" w15:restartNumberingAfterBreak="0">
     <w:nsid w:val="7C517F11"/>
     <w:multiLevelType w:val="multilevel"/>
     <w:tmpl w:val="0409001F"/>
@@ -8830,115 +11324,121 @@
     </w:lvl>
   </w:abstractNum>
   <w:num w:numId="1">
-    <w:abstractNumId w:val="12"/>
+    <w:abstractNumId w:val="13"/>
   </w:num>
   <w:num w:numId="2">
-    <w:abstractNumId w:val="8"/>
+    <w:abstractNumId w:val="9"/>
   </w:num>
   <w:num w:numId="3">
-    <w:abstractNumId w:val="26"/>
+    <w:abstractNumId w:val="28"/>
   </w:num>
   <w:num w:numId="4">
     <w:abstractNumId w:val="0"/>
   </w:num>
   <w:num w:numId="5">
-    <w:abstractNumId w:val="11"/>
+    <w:abstractNumId w:val="12"/>
   </w:num>
   <w:num w:numId="6">
-    <w:abstractNumId w:val="32"/>
+    <w:abstractNumId w:val="34"/>
   </w:num>
   <w:num w:numId="7">
-    <w:abstractNumId w:val="16"/>
+    <w:abstractNumId w:val="17"/>
   </w:num>
   <w:num w:numId="8">
     <w:abstractNumId w:val="1"/>
   </w:num>
   <w:num w:numId="9">
-    <w:abstractNumId w:val="2"/>
+    <w:abstractNumId w:val="3"/>
   </w:num>
   <w:num w:numId="10">
+    <w:abstractNumId w:val="25"/>
+  </w:num>
+  <w:num w:numId="11">
+    <w:abstractNumId w:val="6"/>
+  </w:num>
+  <w:num w:numId="12">
+    <w:abstractNumId w:val="38"/>
+  </w:num>
+  <w:num w:numId="13">
+    <w:abstractNumId w:val="31"/>
+  </w:num>
+  <w:num w:numId="14">
+    <w:abstractNumId w:val="19"/>
+  </w:num>
+  <w:num w:numId="15">
+    <w:abstractNumId w:val="16"/>
+  </w:num>
+  <w:num w:numId="16">
+    <w:abstractNumId w:val="37"/>
+  </w:num>
+  <w:num w:numId="17">
+    <w:abstractNumId w:val="11"/>
+  </w:num>
+  <w:num w:numId="18">
+    <w:abstractNumId w:val="21"/>
+  </w:num>
+  <w:num w:numId="19">
+    <w:abstractNumId w:val="5"/>
+  </w:num>
+  <w:num w:numId="20">
+    <w:abstractNumId w:val="29"/>
+  </w:num>
+  <w:num w:numId="21">
+    <w:abstractNumId w:val="10"/>
+  </w:num>
+  <w:num w:numId="22">
+    <w:abstractNumId w:val="23"/>
+  </w:num>
+  <w:num w:numId="23">
+    <w:abstractNumId w:val="30"/>
+  </w:num>
+  <w:num w:numId="24">
+    <w:abstractNumId w:val="27"/>
+  </w:num>
+  <w:num w:numId="25">
+    <w:abstractNumId w:val="22"/>
+  </w:num>
+  <w:num w:numId="26">
+    <w:abstractNumId w:val="33"/>
+  </w:num>
+  <w:num w:numId="27">
+    <w:abstractNumId w:val="32"/>
+  </w:num>
+  <w:num w:numId="28">
+    <w:abstractNumId w:val="8"/>
+  </w:num>
+  <w:num w:numId="29">
+    <w:abstractNumId w:val="7"/>
+  </w:num>
+  <w:num w:numId="30">
+    <w:abstractNumId w:val="36"/>
+  </w:num>
+  <w:num w:numId="31">
+    <w:abstractNumId w:val="15"/>
+  </w:num>
+  <w:num w:numId="32">
+    <w:abstractNumId w:val="18"/>
+  </w:num>
+  <w:num w:numId="33">
+    <w:abstractNumId w:val="35"/>
+  </w:num>
+  <w:num w:numId="34">
     <w:abstractNumId w:val="24"/>
   </w:num>
-  <w:num w:numId="11">
-    <w:abstractNumId w:val="5"/>
+  <w:num w:numId="35">
+    <w:abstractNumId w:val="4"/>
   </w:num>
-  <w:num w:numId="12">
-    <w:abstractNumId w:val="36"/>
+  <w:num w:numId="36">
+    <w:abstractNumId w:val="14"/>
   </w:num>
-  <w:num w:numId="13">
-    <w:abstractNumId w:val="29"/>
-  </w:num>
-  <w:num w:numId="14">
-    <w:abstractNumId w:val="18"/>
-  </w:num>
-  <w:num w:numId="15">
-    <w:abstractNumId w:val="15"/>
-  </w:num>
-  <w:num w:numId="16">
-    <w:abstractNumId w:val="35"/>
-  </w:num>
-  <w:num w:numId="17">
-    <w:abstractNumId w:val="10"/>
-  </w:num>
-  <w:num w:numId="18">
+  <w:num w:numId="37">
     <w:abstractNumId w:val="20"/>
   </w:num>
-  <w:num w:numId="19">
-    <w:abstractNumId w:val="4"/>
+  <w:num w:numId="38">
+    <w:abstractNumId w:val="26"/>
   </w:num>
-  <w:num w:numId="20">
-    <w:abstractNumId w:val="27"/>
-  </w:num>
-  <w:num w:numId="21">
-    <w:abstractNumId w:val="9"/>
-  </w:num>
-  <w:num w:numId="22">
-    <w:abstractNumId w:val="22"/>
-  </w:num>
-  <w:num w:numId="23">
-    <w:abstractNumId w:val="28"/>
-  </w:num>
-  <w:num w:numId="24">
-    <w:abstractNumId w:val="25"/>
-  </w:num>
-  <w:num w:numId="25">
-    <w:abstractNumId w:val="21"/>
-  </w:num>
-  <w:num w:numId="26">
-    <w:abstractNumId w:val="31"/>
-  </w:num>
-  <w:num w:numId="27">
-    <w:abstractNumId w:val="30"/>
-  </w:num>
-  <w:num w:numId="28">
-    <w:abstractNumId w:val="7"/>
-  </w:num>
-  <w:num w:numId="29">
-    <w:abstractNumId w:val="6"/>
-  </w:num>
-  <w:num w:numId="30">
-    <w:abstractNumId w:val="34"/>
-  </w:num>
-  <w:num w:numId="31">
-    <w:abstractNumId w:val="14"/>
-  </w:num>
-  <w:num w:numId="32">
-    <w:abstractNumId w:val="17"/>
-  </w:num>
-  <w:num w:numId="33">
-    <w:abstractNumId w:val="33"/>
-  </w:num>
-  <w:num w:numId="34">
-    <w:abstractNumId w:val="23"/>
-  </w:num>
-  <w:num w:numId="35">
-    <w:abstractNumId w:val="3"/>
-  </w:num>
-  <w:num w:numId="36">
-    <w:abstractNumId w:val="13"/>
-  </w:num>
-  <w:num w:numId="37">
-    <w:abstractNumId w:val="19"/>
+  <w:num w:numId="39">
+    <w:abstractNumId w:val="2"/>
   </w:num>
 </w:numbering>
 </file>
@@ -10388,7 +12888,7 @@
 </file>
 
 <file path=customXml/itemProps2.xml><?xml version="1.0" encoding="utf-8"?>
-<ds:datastoreItem xmlns:ds="http://schemas.openxmlformats.org/officeDocument/2006/customXml" ds:itemID="{63E7DCCB-34B0-4D4F-8DE8-91EA906BA3C0}">
+<ds:datastoreItem xmlns:ds="http://schemas.openxmlformats.org/officeDocument/2006/customXml" ds:itemID="{7EE6BB59-0D36-42BC-A2EA-37B4FC7CA79C}">
   <ds:schemaRefs>
     <ds:schemaRef ds:uri="http://schemas.openxmlformats.org/officeDocument/2006/bibliography"/>
   </ds:schemaRefs>

</xml_diff>